<commit_message>
upload new version practices and manuals
</commit_message>
<xml_diff>
--- a/Conda Installation (Student Version).docx
+++ b/Conda Installation (Student Version).docx
@@ -1,102 +1,207 @@
 
 <file path=word/document.xml><?xml version="1.0" encoding="utf-8"?>
-<w:document xmlns:wpc="http://schemas.microsoft.com/office/word/2010/wordprocessingCanvas" xmlns:cx="http://schemas.microsoft.com/office/drawing/2014/chartex" xmlns:cx1="http://schemas.microsoft.com/office/drawing/2015/9/8/chartex" xmlns:cx2="http://schemas.microsoft.com/office/drawing/2015/10/21/chartex" xmlns:cx3="http://schemas.microsoft.com/office/drawing/2016/5/9/chartex" xmlns:cx4="http://schemas.microsoft.com/office/drawing/2016/5/10/chartex" xmlns:cx5="http://schemas.microsoft.com/office/drawing/2016/5/11/chartex" xmlns:cx6="http://schemas.microsoft.com/office/drawing/2016/5/12/chartex" xmlns:cx7="http://schemas.microsoft.com/office/drawing/2016/5/13/chartex" xmlns:cx8="http://schemas.microsoft.com/office/drawing/2016/5/14/chartex" xmlns:mc="http://schemas.openxmlformats.org/markup-compatibility/2006" xmlns:aink="http://schemas.microsoft.com/office/drawing/2016/ink" xmlns:am3d="http://schemas.microsoft.com/office/drawing/2017/model3d" xmlns:o="urn:schemas-microsoft-com:office:office" xmlns:r="http://schemas.openxmlformats.org/officeDocument/2006/relationships" xmlns:m="http://schemas.openxmlformats.org/officeDocument/2006/math" xmlns:v="urn:schemas-microsoft-com:vml" xmlns:wp14="http://schemas.microsoft.com/office/word/2010/wordprocessingDrawing" xmlns:wp="http://schemas.openxmlformats.org/drawingml/2006/wordprocessingDrawing" xmlns:w10="urn:schemas-microsoft-com:office:word" xmlns:w="http://schemas.openxmlformats.org/wordprocessingml/2006/main" xmlns:w14="http://schemas.microsoft.com/office/word/2010/wordml" xmlns:w15="http://schemas.microsoft.com/office/word/2012/wordml" xmlns:w16cid="http://schemas.microsoft.com/office/word/2016/wordml/cid" xmlns:w16se="http://schemas.microsoft.com/office/word/2015/wordml/symex" xmlns:wpg="http://schemas.microsoft.com/office/word/2010/wordprocessingGroup" xmlns:wpi="http://schemas.microsoft.com/office/word/2010/wordprocessingInk" xmlns:wne="http://schemas.microsoft.com/office/word/2006/wordml" xmlns:wps="http://schemas.microsoft.com/office/word/2010/wordprocessingShape" mc:Ignorable="w14 w15 w16se w16cid wp14">
+<w:document xmlns:wpc="http://schemas.microsoft.com/office/word/2010/wordprocessingCanvas" xmlns:cx="http://schemas.microsoft.com/office/drawing/2014/chartex" xmlns:cx1="http://schemas.microsoft.com/office/drawing/2015/9/8/chartex" xmlns:mc="http://schemas.openxmlformats.org/markup-compatibility/2006" xmlns:o="urn:schemas-microsoft-com:office:office" xmlns:r="http://schemas.openxmlformats.org/officeDocument/2006/relationships" xmlns:m="http://schemas.openxmlformats.org/officeDocument/2006/math" xmlns:v="urn:schemas-microsoft-com:vml" xmlns:wp14="http://schemas.microsoft.com/office/word/2010/wordprocessingDrawing" xmlns:wp="http://schemas.openxmlformats.org/drawingml/2006/wordprocessingDrawing" xmlns:w10="urn:schemas-microsoft-com:office:word" xmlns:w="http://schemas.openxmlformats.org/wordprocessingml/2006/main" xmlns:w14="http://schemas.microsoft.com/office/word/2010/wordml" xmlns:w15="http://schemas.microsoft.com/office/word/2012/wordml" xmlns:w16se="http://schemas.microsoft.com/office/word/2015/wordml/symex" xmlns:wpg="http://schemas.microsoft.com/office/word/2010/wordprocessingGroup" xmlns:wpi="http://schemas.microsoft.com/office/word/2010/wordprocessingInk" xmlns:wne="http://schemas.microsoft.com/office/word/2006/wordml" xmlns:wps="http://schemas.microsoft.com/office/word/2010/wordprocessingShape" mc:Ignorable="w14 w15 w16se wp14">
   <w:body>
     <w:p>
       <w:pPr>
         <w:pStyle w:val="Titel"/>
-        <w:rPr>
+        <w:jc w:val="center"/>
+        <w:rPr>
+          <w:color w:val="262626" w:themeColor="text1" w:themeTint="D9"/>
           <w:lang w:val="en-US"/>
         </w:rPr>
       </w:pPr>
       <w:r>
         <w:rPr>
+          <w:color w:val="262626" w:themeColor="text1" w:themeTint="D9"/>
           <w:lang w:val="en-US"/>
         </w:rPr>
-        <w:t>Insta</w:t>
+        <w:t>Instal</w:t>
       </w:r>
       <w:r>
         <w:rPr>
-          <w:lang w:val="en-US"/>
-        </w:rPr>
-        <w:t>l</w:t>
-      </w:r>
-      <w:r>
-        <w:rPr>
+          <w:color w:val="262626" w:themeColor="text1" w:themeTint="D9"/>
           <w:lang w:val="en-US"/>
         </w:rPr>
         <w:t>ling the</w:t>
       </w:r>
       <w:r>
         <w:rPr>
+          <w:color w:val="262626" w:themeColor="text1" w:themeTint="D9"/>
           <w:lang w:val="en-US"/>
         </w:rPr>
-        <w:t xml:space="preserve"> Anaconda </w:t>
-      </w:r>
-      <w:proofErr w:type="spellStart"/>
-      <w:r>
-        <w:rPr>
-          <w:lang w:val="en-US"/>
-        </w:rPr>
-        <w:t>Evironment</w:t>
-      </w:r>
-      <w:proofErr w:type="spellEnd"/>
-      <w:r>
-        <w:rPr>
-          <w:lang w:val="en-US"/>
-        </w:rPr>
-        <w:t xml:space="preserve"> </w:t>
+        <w:t xml:space="preserve"> Anaconda E</w:t>
       </w:r>
       <w:r>
         <w:rPr>
+          <w:color w:val="262626" w:themeColor="text1" w:themeTint="D9"/>
+          <w:lang w:val="en-US"/>
+        </w:rPr>
+        <w:t>n</w:t>
+      </w:r>
+      <w:r>
+        <w:rPr>
+          <w:color w:val="262626" w:themeColor="text1" w:themeTint="D9"/>
+          <w:lang w:val="en-US"/>
+        </w:rPr>
+        <w:t xml:space="preserve">vironment </w:t>
+      </w:r>
+      <w:r>
+        <w:rPr>
+          <w:color w:val="262626" w:themeColor="text1" w:themeTint="D9"/>
           <w:lang w:val="en-US"/>
         </w:rPr>
         <w:t>for th</w:t>
       </w:r>
       <w:r>
         <w:rPr>
+          <w:color w:val="262626" w:themeColor="text1" w:themeTint="D9"/>
           <w:lang w:val="en-US"/>
         </w:rPr>
-        <w:t>e</w:t>
+        <w:t xml:space="preserve">e „Remote </w:t>
       </w:r>
       <w:r>
         <w:rPr>
+          <w:color w:val="262626" w:themeColor="text1" w:themeTint="D9"/>
           <w:lang w:val="en-US"/>
         </w:rPr>
-        <w:t xml:space="preserve"> „Remote </w:t>
-      </w:r>
-      <w:proofErr w:type="spellStart"/>
-      <w:r>
-        <w:rPr>
-          <w:lang w:val="en-US"/>
-        </w:rPr>
-        <w:t>Sensig</w:t>
-      </w:r>
-      <w:proofErr w:type="spellEnd"/>
-      <w:r>
-        <w:rPr>
-          <w:lang w:val="en-US"/>
-        </w:rPr>
-        <w:t xml:space="preserve"> SS</w:t>
-      </w:r>
-      <w:proofErr w:type="gramStart"/>
-      <w:r>
-        <w:rPr>
-          <w:lang w:val="en-US"/>
-        </w:rPr>
-        <w:t>2020“</w:t>
+        <w:t>Sensing</w:t>
       </w:r>
       <w:r>
         <w:rPr>
+          <w:color w:val="262626" w:themeColor="text1" w:themeTint="D9"/>
+          <w:lang w:val="en-US"/>
+        </w:rPr>
+        <w:t xml:space="preserve"> SS2020“</w:t>
+      </w:r>
+      <w:r>
+        <w:rPr>
+          <w:color w:val="262626" w:themeColor="text1" w:themeTint="D9"/>
           <w:lang w:val="en-US"/>
         </w:rPr>
         <w:t xml:space="preserve"> practice</w:t>
       </w:r>
-      <w:proofErr w:type="gramEnd"/>
     </w:p>
     <w:p>
       <w:pPr>
         <w:rPr>
+          <w:color w:val="262626" w:themeColor="text1" w:themeTint="D9"/>
+          <w:lang w:val="en-US"/>
+        </w:rPr>
+      </w:pPr>
+    </w:p>
+    <w:p>
+      <w:pPr>
+        <w:jc w:val="both"/>
+        <w:rPr>
+          <w:color w:val="262626" w:themeColor="text1" w:themeTint="D9"/>
+          <w:lang w:val="en-US"/>
+        </w:rPr>
+      </w:pPr>
+      <w:r>
+        <w:rPr>
+          <w:color w:val="262626" w:themeColor="text1" w:themeTint="D9"/>
+          <w:lang w:val="en-US"/>
+        </w:rPr>
+        <w:t>If you are o</w:t>
+      </w:r>
+      <w:r>
+        <w:rPr>
+          <w:color w:val="262626" w:themeColor="text1" w:themeTint="D9"/>
+          <w:lang w:val="en-US"/>
+        </w:rPr>
+        <w:t>n this stage, it means that you correctly installed Miniconda on your computer. If</w:t>
+      </w:r>
+      <w:r>
+        <w:rPr>
+          <w:color w:val="262626" w:themeColor="text1" w:themeTint="D9"/>
+          <w:lang w:val="en-US"/>
+        </w:rPr>
+        <w:t xml:space="preserve"> you still</w:t>
+      </w:r>
+      <w:r>
+        <w:rPr>
+          <w:color w:val="262626" w:themeColor="text1" w:themeTint="D9"/>
+          <w:lang w:val="en-US"/>
+        </w:rPr>
+        <w:t xml:space="preserve"> have troubles doing so, I can recommend you to check this </w:t>
+      </w:r>
+      <w:hyperlink r:id="rId7" w:history="1">
+        <w:r>
+          <w:rPr>
+            <w:rStyle w:val="Hyperlink"/>
+            <w:color w:val="262626" w:themeColor="text1" w:themeTint="D9"/>
+            <w:lang w:val="en-US"/>
+          </w:rPr>
+          <w:t>tutorial</w:t>
+        </w:r>
+      </w:hyperlink>
+      <w:r>
+        <w:rPr>
+          <w:color w:val="262626" w:themeColor="text1" w:themeTint="D9"/>
+          <w:lang w:val="en-US"/>
+        </w:rPr>
+        <w:t>, on the section “</w:t>
+      </w:r>
+      <w:r>
+        <w:rPr>
+          <w:i/>
+          <w:color w:val="262626" w:themeColor="text1" w:themeTint="D9"/>
+          <w:lang w:val="en-US"/>
+        </w:rPr>
+        <w:t>Installing Miniconda &amp; running a Python program”.</w:t>
+      </w:r>
+      <w:r>
+        <w:rPr>
+          <w:color w:val="262626" w:themeColor="text1" w:themeTint="D9"/>
+          <w:lang w:val="en-US"/>
+        </w:rPr>
+        <w:t xml:space="preserve"> </w:t>
+      </w:r>
+    </w:p>
+    <w:p>
+      <w:pPr>
+        <w:jc w:val="both"/>
+        <w:rPr>
+          <w:color w:val="262626" w:themeColor="text1" w:themeTint="D9"/>
+          <w:lang w:val="en-US"/>
+        </w:rPr>
+      </w:pPr>
+      <w:r>
+        <w:rPr>
+          <w:color w:val="262626" w:themeColor="text1" w:themeTint="D9"/>
+          <w:lang w:val="en-US"/>
+        </w:rPr>
+        <w:t>Once you know that conda (from Miniconda) was properly installed, you can</w:t>
+      </w:r>
+      <w:r>
+        <w:rPr>
+          <w:color w:val="262626" w:themeColor="text1" w:themeTint="D9"/>
+          <w:lang w:val="en-US"/>
+        </w:rPr>
+        <w:t xml:space="preserve"> run a short</w:t>
+      </w:r>
+      <w:r>
+        <w:rPr>
+          <w:color w:val="262626" w:themeColor="text1" w:themeTint="D9"/>
+          <w:lang w:val="en-US"/>
+        </w:rPr>
+        <w:t xml:space="preserve"> check</w:t>
+      </w:r>
+      <w:r>
+        <w:rPr>
+          <w:color w:val="262626" w:themeColor="text1" w:themeTint="D9"/>
+          <w:lang w:val="en-US"/>
+        </w:rPr>
+        <w:t xml:space="preserve">. </w:t>
+      </w:r>
+    </w:p>
+    <w:p>
+      <w:pPr>
+        <w:rPr>
+          <w:rStyle w:val="Hervorhebung"/>
+          <w:i w:val="0"/>
+          <w:color w:val="262626" w:themeColor="text1" w:themeTint="D9"/>
           <w:lang w:val="en-US"/>
         </w:rPr>
       </w:pPr>
@@ -110,12 +215,14 @@
         </w:numPr>
         <w:rPr>
           <w:rStyle w:val="Hervorhebung"/>
+          <w:color w:val="262626" w:themeColor="text1" w:themeTint="D9"/>
           <w:lang w:val="en-US"/>
         </w:rPr>
       </w:pPr>
       <w:r>
         <w:rPr>
           <w:rStyle w:val="Hervorhebung"/>
+          <w:color w:val="262626" w:themeColor="text1" w:themeTint="D9"/>
           <w:lang w:val="en-US"/>
         </w:rPr>
         <w:t>Opening the</w:t>
@@ -123,114 +230,47 @@
       <w:r>
         <w:rPr>
           <w:rStyle w:val="Hervorhebung"/>
+          <w:color w:val="262626" w:themeColor="text1" w:themeTint="D9"/>
           <w:lang w:val="en-US"/>
         </w:rPr>
-        <w:t xml:space="preserve"> „Anaconda </w:t>
-      </w:r>
-      <w:proofErr w:type="spellStart"/>
-      <w:r>
-        <w:rPr>
-          <w:rStyle w:val="Hervorhebung"/>
-          <w:lang w:val="en-US"/>
-        </w:rPr>
-        <w:t>Powershell</w:t>
-      </w:r>
-      <w:proofErr w:type="spellEnd"/>
-      <w:r>
-        <w:rPr>
-          <w:rStyle w:val="Hervorhebung"/>
-          <w:lang w:val="en-US"/>
-        </w:rPr>
-        <w:t xml:space="preserve"> </w:t>
-      </w:r>
-      <w:proofErr w:type="gramStart"/>
-      <w:r>
-        <w:rPr>
-          <w:rStyle w:val="Hervorhebung"/>
-          <w:lang w:val="en-US"/>
-        </w:rPr>
-        <w:t>Prompt</w:t>
-      </w:r>
-      <w:r>
-        <w:rPr>
-          <w:rStyle w:val="Hervorhebung"/>
-          <w:lang w:val="en-US"/>
-        </w:rPr>
-        <w:t>“</w:t>
-      </w:r>
-      <w:proofErr w:type="gramEnd"/>
-      <w:r>
-        <w:rPr>
-          <w:rStyle w:val="Hervorhebung"/>
-          <w:lang w:val="en-US"/>
-        </w:rPr>
-        <w:t>:</w:t>
+        <w:t xml:space="preserve"> „Anaconda Powershell Prompt“:</w:t>
       </w:r>
     </w:p>
     <w:p>
       <w:pPr>
         <w:pStyle w:val="Listenabsatz"/>
         <w:rPr>
+          <w:color w:val="262626" w:themeColor="text1" w:themeTint="D9"/>
           <w:lang w:val="en-US"/>
         </w:rPr>
       </w:pPr>
       <w:r>
         <w:rPr>
+          <w:color w:val="262626" w:themeColor="text1" w:themeTint="D9"/>
           <w:lang w:val="en-US"/>
         </w:rPr>
         <w:t xml:space="preserve">Under </w:t>
       </w:r>
       <w:r>
         <w:rPr>
+          <w:color w:val="262626" w:themeColor="text1" w:themeTint="D9"/>
           <w:lang w:val="en-US"/>
         </w:rPr>
         <w:t xml:space="preserve">Windows 10 </w:t>
       </w:r>
       <w:r>
         <w:rPr>
+          <w:color w:val="262626" w:themeColor="text1" w:themeTint="D9"/>
           <w:lang w:val="en-US"/>
         </w:rPr>
-        <w:t xml:space="preserve">the prompt is most conveniently found in the </w:t>
-      </w:r>
-      <w:proofErr w:type="spellStart"/>
-      <w:r>
-        <w:rPr>
-          <w:lang w:val="en-US"/>
-        </w:rPr>
-        <w:t>se</w:t>
-      </w:r>
-      <w:r>
-        <w:rPr>
-          <w:lang w:val="en-US"/>
-        </w:rPr>
-        <w:t>archbar</w:t>
-      </w:r>
-      <w:proofErr w:type="spellEnd"/>
-      <w:r>
-        <w:rPr>
-          <w:lang w:val="en-US"/>
-        </w:rPr>
-        <w:t xml:space="preserve"> next to the </w:t>
-      </w:r>
-      <w:proofErr w:type="spellStart"/>
-      <w:r>
-        <w:rPr>
-          <w:lang w:val="en-US"/>
-        </w:rPr>
-        <w:t>startbutton</w:t>
-      </w:r>
-      <w:proofErr w:type="spellEnd"/>
-      <w:r>
-        <w:rPr>
-          <w:lang w:val="en-US"/>
-        </w:rPr>
-        <w:t>.</w:t>
+        <w:t>the prompt is most conveniently found in the searchbar next to the startbutton.</w:t>
       </w:r>
     </w:p>
     <w:p>
       <w:pPr>
         <w:pStyle w:val="Listenabsatz"/>
         <w:rPr>
+          <w:color w:val="262626" w:themeColor="text1" w:themeTint="D9"/>
           <w:lang w:val="en-US"/>
         </w:rPr>
       </w:pPr>
@@ -239,10 +279,15 @@
       <w:pPr>
         <w:pStyle w:val="Listenabsatz"/>
         <w:keepNext/>
+        <w:rPr>
+          <w:color w:val="262626" w:themeColor="text1" w:themeTint="D9"/>
+        </w:rPr>
       </w:pPr>
       <w:r>
         <w:rPr>
           <w:noProof/>
+          <w:color w:val="262626" w:themeColor="text1" w:themeTint="D9"/>
+          <w:lang w:eastAsia="de-DE"/>
         </w:rPr>
         <mc:AlternateContent>
           <mc:Choice Requires="wps">
@@ -307,7 +352,7 @@
               </wp:anchor>
             </w:drawing>
           </mc:Choice>
-          <mc:Fallback>
+          <mc:Fallback xmlns:cx2="http://schemas.microsoft.com/office/drawing/2015/10/21/chartex" xmlns:cx3="http://schemas.microsoft.com/office/drawing/2016/5/9/chartex" xmlns:cx4="http://schemas.microsoft.com/office/drawing/2016/5/10/chartex" xmlns:cx5="http://schemas.microsoft.com/office/drawing/2016/5/11/chartex" xmlns:cx6="http://schemas.microsoft.com/office/drawing/2016/5/12/chartex" xmlns:cx7="http://schemas.microsoft.com/office/drawing/2016/5/13/chartex" xmlns:cx8="http://schemas.microsoft.com/office/drawing/2016/5/14/chartex" xmlns:aink="http://schemas.microsoft.com/office/drawing/2016/ink" xmlns:am3d="http://schemas.microsoft.com/office/drawing/2017/model3d" xmlns:w16cid="http://schemas.microsoft.com/office/word/2016/wordml/cid">
             <w:pict>
               <v:oval w14:anchorId="7226E6EE" id="Ellipse 2" o:spid="_x0000_s1026" style="position:absolute;margin-left:20.65pt;margin-top:321.35pt;width:243.75pt;height:56.25pt;z-index:251659264;visibility:visible;mso-wrap-style:square;mso-wrap-distance-left:9pt;mso-wrap-distance-top:0;mso-wrap-distance-right:9pt;mso-wrap-distance-bottom:0;mso-position-horizontal:absolute;mso-position-horizontal-relative:text;mso-position-vertical:absolute;mso-position-vertical-relative:text;v-text-anchor:top" o:gfxdata="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" filled="f" strokecolor="red" strokeweight="1pt">
                 <v:stroke joinstyle="miter"/>
@@ -319,6 +364,8 @@
       <w:r>
         <w:rPr>
           <w:noProof/>
+          <w:color w:val="262626" w:themeColor="text1" w:themeTint="D9"/>
+          <w:lang w:eastAsia="de-DE"/>
         </w:rPr>
         <mc:AlternateContent>
           <mc:Choice Requires="wpg">
@@ -340,7 +387,7 @@
                         </pic:cNvPicPr>
                       </pic:nvPicPr>
                       <pic:blipFill>
-                        <a:blip r:embed="rId7"/>
+                        <a:blip r:embed="rId8"/>
                         <a:stretch/>
                       </pic:blipFill>
                       <pic:spPr bwMode="auto">
@@ -358,7 +405,7 @@
               </wp:inline>
             </w:drawing>
           </mc:Choice>
-          <mc:Fallback xmlns:a="http://schemas.openxmlformats.org/drawingml/2006/main">
+          <mc:Fallback xmlns:cx2="http://schemas.microsoft.com/office/drawing/2015/10/21/chartex" xmlns:cx3="http://schemas.microsoft.com/office/drawing/2016/5/9/chartex" xmlns:cx4="http://schemas.microsoft.com/office/drawing/2016/5/10/chartex" xmlns:cx5="http://schemas.microsoft.com/office/drawing/2016/5/11/chartex" xmlns:cx6="http://schemas.microsoft.com/office/drawing/2016/5/12/chartex" xmlns:cx7="http://schemas.microsoft.com/office/drawing/2016/5/13/chartex" xmlns:cx8="http://schemas.microsoft.com/office/drawing/2016/5/14/chartex" xmlns:aink="http://schemas.microsoft.com/office/drawing/2016/ink" xmlns:am3d="http://schemas.microsoft.com/office/drawing/2017/model3d" xmlns:w16cid="http://schemas.microsoft.com/office/word/2016/wordml/cid" xmlns:a="http://schemas.openxmlformats.org/drawingml/2006/main">
             <w:pict>
               <v:shapetype type="#_x0000_t75" o:spt="75" coordsize="21600,21600" o:preferrelative="t" path="m@4@5l@4@11@9@11@9@5xe">
                 <v:formulas>
@@ -378,7 +425,7 @@
               </v:shapetype>
               <v:shape id="_x0000_i1" o:spid="_x0000_s1" type="#_x0000_t75" style="mso-wrap-distance-left:0.0pt;mso-wrap-distance-top:0.0pt;mso-wrap-distance-right:0.0pt;mso-wrap-distance-bottom:0.0pt;width:453.6pt;height:366.8pt;" stroked="false">
                 <v:path textboxrect="0,0,0,0"/>
-                <v:imagedata r:id="rId8" o:title=""/>
+                <v:imagedata r:id="rId12" o:title=""/>
               </v:shape>
             </w:pict>
           </mc:Fallback>
@@ -388,33 +435,61 @@
     <w:p>
       <w:pPr>
         <w:pStyle w:val="Beschriftung"/>
+        <w:rPr>
+          <w:color w:val="262626" w:themeColor="text1" w:themeTint="D9"/>
+        </w:rPr>
       </w:pPr>
       <w:r>
+        <w:rPr>
+          <w:color w:val="262626" w:themeColor="text1" w:themeTint="D9"/>
+        </w:rPr>
         <w:t>Image</w:t>
       </w:r>
       <w:r>
-        <w:t xml:space="preserve"> 1</w:t>
+        <w:rPr>
+          <w:color w:val="262626" w:themeColor="text1" w:themeTint="D9"/>
+        </w:rPr>
+        <w:t xml:space="preserve"> </w:t>
       </w:r>
       <w:r>
+        <w:rPr>
+          <w:color w:val="262626" w:themeColor="text1" w:themeTint="D9"/>
+        </w:rPr>
+        <w:t>1</w:t>
+      </w:r>
+      <w:r>
+        <w:rPr>
+          <w:color w:val="262626" w:themeColor="text1" w:themeTint="D9"/>
+        </w:rPr>
         <w:t xml:space="preserve"> Windows 10</w:t>
       </w:r>
       <w:r>
-        <w:t xml:space="preserve"> </w:t>
+        <w:rPr>
+          <w:color w:val="262626" w:themeColor="text1" w:themeTint="D9"/>
+        </w:rPr>
+        <w:t xml:space="preserve"> searchbar</w:t>
       </w:r>
-      <w:proofErr w:type="spellStart"/>
-      <w:r>
-        <w:t>searchbar</w:t>
-      </w:r>
-      <w:proofErr w:type="spellEnd"/>
     </w:p>
     <w:p>
       <w:pPr>
         <w:pStyle w:val="Listenabsatz"/>
+        <w:rPr>
+          <w:color w:val="262626" w:themeColor="text1" w:themeTint="D9"/>
+        </w:rPr>
       </w:pPr>
+      <w:r>
+        <w:rPr>
+          <w:color w:val="262626" w:themeColor="text1" w:themeTint="D9"/>
+        </w:rPr>
+        <w:t xml:space="preserve">NOTE: </w:t>
+      </w:r>
     </w:p>
     <w:p>
       <w:pPr>
         <w:pStyle w:val="Listenabsatz"/>
+        <w:rPr>
+          <w:color w:val="262626" w:themeColor="text1" w:themeTint="D9"/>
+        </w:rPr>
       </w:pPr>
     </w:p>
     <w:p>
@@ -424,46 +499,21 @@
           <w:ilvl w:val="0"/>
           <w:numId w:val="2"/>
         </w:numPr>
+        <w:rPr>
+          <w:color w:val="262626" w:themeColor="text1" w:themeTint="D9"/>
+        </w:rPr>
       </w:pPr>
-      <w:proofErr w:type="spellStart"/>
       <w:r>
         <w:rPr>
           <w:rStyle w:val="Hervorhebung"/>
-        </w:rPr>
-        <w:t>Conda</w:t>
+          <w:color w:val="262626" w:themeColor="text1" w:themeTint="D9"/>
+        </w:rPr>
+        <w:t>Conda installation command</w:t>
       </w:r>
-      <w:proofErr w:type="spellEnd"/>
       <w:r>
         <w:rPr>
           <w:rStyle w:val="Hervorhebung"/>
-        </w:rPr>
-        <w:t xml:space="preserve"> </w:t>
-      </w:r>
-      <w:proofErr w:type="spellStart"/>
-      <w:r>
-        <w:rPr>
-          <w:rStyle w:val="Hervorhebung"/>
-        </w:rPr>
-        <w:t>installation</w:t>
-      </w:r>
-      <w:proofErr w:type="spellEnd"/>
-      <w:r>
-        <w:rPr>
-          <w:rStyle w:val="Hervorhebung"/>
-        </w:rPr>
-        <w:t xml:space="preserve"> </w:t>
-      </w:r>
-      <w:proofErr w:type="spellStart"/>
-      <w:r>
-        <w:rPr>
-          <w:rStyle w:val="Hervorhebung"/>
-        </w:rPr>
-        <w:t>command</w:t>
-      </w:r>
-      <w:proofErr w:type="spellEnd"/>
-      <w:r>
-        <w:rPr>
-          <w:rStyle w:val="Hervorhebung"/>
+          <w:color w:val="262626" w:themeColor="text1" w:themeTint="D9"/>
         </w:rPr>
         <w:t>:</w:t>
       </w:r>
@@ -472,169 +522,158 @@
       <w:pPr>
         <w:pStyle w:val="Listenabsatz"/>
         <w:rPr>
+          <w:color w:val="262626" w:themeColor="text1" w:themeTint="D9"/>
           <w:lang w:val="en-US"/>
         </w:rPr>
       </w:pPr>
       <w:r>
         <w:rPr>
+          <w:color w:val="262626" w:themeColor="text1" w:themeTint="D9"/>
           <w:lang w:val="en-US"/>
         </w:rPr>
-        <w:t>The opening window understand</w:t>
+        <w:t>The opening window understands and executes conda commands</w:t>
       </w:r>
       <w:r>
         <w:rPr>
+          <w:color w:val="262626" w:themeColor="text1" w:themeTint="D9"/>
           <w:lang w:val="en-US"/>
         </w:rPr>
-        <w:t xml:space="preserve">s and executes </w:t>
-      </w:r>
-      <w:proofErr w:type="spellStart"/>
-      <w:r>
-        <w:rPr>
-          <w:lang w:val="en-US"/>
-        </w:rPr>
-        <w:t>conda</w:t>
-      </w:r>
-      <w:proofErr w:type="spellEnd"/>
-      <w:r>
-        <w:rPr>
-          <w:lang w:val="en-US"/>
-        </w:rPr>
-        <w:t xml:space="preserve"> commands</w:t>
+        <w:t>.</w:t>
       </w:r>
     </w:p>
     <w:p>
       <w:pPr>
         <w:pStyle w:val="Listenabsatz"/>
         <w:rPr>
+          <w:color w:val="262626" w:themeColor="text1" w:themeTint="D9"/>
           <w:lang w:val="en-US"/>
         </w:rPr>
       </w:pPr>
       <w:r>
         <w:rPr>
+          <w:color w:val="262626" w:themeColor="text1" w:themeTint="D9"/>
           <w:lang w:val="en-US"/>
         </w:rPr>
-        <w:t xml:space="preserve">Now were </w:t>
+        <w:lastRenderedPageBreak/>
+        <w:t>Now we</w:t>
       </w:r>
-      <w:proofErr w:type="spellStart"/>
       <w:r>
         <w:rPr>
+          <w:color w:val="262626" w:themeColor="text1" w:themeTint="D9"/>
           <w:lang w:val="en-US"/>
         </w:rPr>
-        <w:t>gonna</w:t>
+        <w:t xml:space="preserve"> a</w:t>
       </w:r>
-      <w:proofErr w:type="spellEnd"/>
       <w:r>
         <w:rPr>
+          <w:color w:val="262626" w:themeColor="text1" w:themeTint="D9"/>
+          <w:lang w:val="en-US"/>
+        </w:rPr>
+        <w:t>re going</w:t>
+      </w:r>
+      <w:r>
+        <w:rPr>
+          <w:color w:val="262626" w:themeColor="text1" w:themeTint="D9"/>
           <w:lang w:val="en-US"/>
         </w:rPr>
         <w:t xml:space="preserve"> tell it to install our practice environment</w:t>
       </w:r>
       <w:r>
         <w:rPr>
+          <w:color w:val="262626" w:themeColor="text1" w:themeTint="D9"/>
           <w:lang w:val="en-US"/>
         </w:rPr>
         <w:t>, for this we will need to specify where we saved it</w:t>
       </w:r>
       <w:r>
         <w:rPr>
+          <w:color w:val="262626" w:themeColor="text1" w:themeTint="D9"/>
           <w:lang w:val="en-US"/>
         </w:rPr>
-        <w:t xml:space="preserve">. </w:t>
+        <w:t xml:space="preserve">. In </w:t>
       </w:r>
       <w:r>
         <w:rPr>
+          <w:color w:val="262626" w:themeColor="text1" w:themeTint="D9"/>
           <w:lang w:val="en-US"/>
         </w:rPr>
-        <w:t xml:space="preserve">In </w:t>
+        <w:t>my case it is stored on the</w:t>
       </w:r>
       <w:r>
         <w:rPr>
+          <w:color w:val="262626" w:themeColor="text1" w:themeTint="D9"/>
           <w:lang w:val="en-US"/>
         </w:rPr>
-        <w:t xml:space="preserve">our case it is stored on </w:t>
-      </w:r>
-      <w:proofErr w:type="gramStart"/>
-      <w:r>
-        <w:rPr>
-          <w:lang w:val="en-US"/>
-        </w:rPr>
-        <w:t xml:space="preserve">the </w:t>
+        <w:t xml:space="preserve"> C</w:t>
       </w:r>
       <w:r>
         <w:rPr>
-          <w:lang w:val="en-US"/>
-        </w:rPr>
-        <w:t xml:space="preserve"> C</w:t>
-      </w:r>
-      <w:proofErr w:type="gramEnd"/>
-      <w:r>
-        <w:rPr>
+          <w:color w:val="262626" w:themeColor="text1" w:themeTint="D9"/>
           <w:lang w:val="en-US"/>
         </w:rPr>
         <w:t xml:space="preserve"> drive in a folder called</w:t>
       </w:r>
       <w:r>
         <w:rPr>
+          <w:color w:val="262626" w:themeColor="text1" w:themeTint="D9"/>
           <w:lang w:val="en-US"/>
         </w:rPr>
         <w:t xml:space="preserve"> </w:t>
       </w:r>
       <w:r>
         <w:rPr>
+          <w:color w:val="262626" w:themeColor="text1" w:themeTint="D9"/>
           <w:lang w:val="en-US"/>
         </w:rPr>
         <w:t>“</w:t>
       </w:r>
-      <w:proofErr w:type="spellStart"/>
       <w:r>
         <w:rPr>
+          <w:color w:val="262626" w:themeColor="text1" w:themeTint="D9"/>
           <w:lang w:val="en-US"/>
         </w:rPr>
         <w:t>envs</w:t>
       </w:r>
-      <w:proofErr w:type="spellEnd"/>
       <w:r>
         <w:rPr>
+          <w:color w:val="262626" w:themeColor="text1" w:themeTint="D9"/>
           <w:lang w:val="en-US"/>
         </w:rPr>
         <w:t>”</w:t>
       </w:r>
       <w:r>
         <w:rPr>
+          <w:color w:val="262626" w:themeColor="text1" w:themeTint="D9"/>
           <w:lang w:val="en-US"/>
         </w:rPr>
-        <w:t xml:space="preserve">  („C:\</w:t>
+        <w:t xml:space="preserve">  („C:\envs“)</w:t>
       </w:r>
-      <w:proofErr w:type="spellStart"/>
       <w:r>
         <w:rPr>
+          <w:color w:val="262626" w:themeColor="text1" w:themeTint="D9"/>
           <w:lang w:val="en-US"/>
         </w:rPr>
-        <w:t>envs</w:t>
-      </w:r>
-      <w:proofErr w:type="spellEnd"/>
-      <w:r>
-        <w:rPr>
-          <w:lang w:val="en-US"/>
-        </w:rPr>
-        <w:t>“)</w:t>
+        <w:t>. You can adapt this path depending where you want to store your environments.</w:t>
       </w:r>
     </w:p>
     <w:p>
       <w:pPr>
         <w:pStyle w:val="Listenabsatz"/>
         <w:rPr>
+          <w:color w:val="262626" w:themeColor="text1" w:themeTint="D9"/>
           <w:lang w:val="en-US"/>
         </w:rPr>
       </w:pPr>
       <w:r>
         <w:rPr>
+          <w:color w:val="262626" w:themeColor="text1" w:themeTint="D9"/>
           <w:lang w:val="en-US"/>
         </w:rPr>
         <w:t>This makes the following command</w:t>
       </w:r>
       <w:r>
         <w:rPr>
+          <w:color w:val="262626" w:themeColor="text1" w:themeTint="D9"/>
           <w:lang w:val="en-US"/>
         </w:rPr>
         <w:t>:</w:t>
@@ -646,70 +685,18 @@
         <w:rPr>
           <w:rStyle w:val="SchwacheHervorhebung"/>
           <w:rFonts w:ascii="Courier New" w:hAnsi="Courier New" w:cs="Courier New"/>
+          <w:color w:val="262626" w:themeColor="text1" w:themeTint="D9"/>
           <w:lang w:val="es-ES"/>
         </w:rPr>
       </w:pPr>
-      <w:proofErr w:type="spellStart"/>
       <w:r>
         <w:rPr>
           <w:rStyle w:val="SchwacheHervorhebung"/>
           <w:rFonts w:ascii="Courier New" w:hAnsi="Courier New" w:cs="Courier New"/>
+          <w:color w:val="262626" w:themeColor="text1" w:themeTint="D9"/>
           <w:lang w:val="es-ES"/>
         </w:rPr>
-        <w:t>c</w:t>
-      </w:r>
-      <w:r>
-        <w:rPr>
-          <w:rStyle w:val="SchwacheHervorhebung"/>
-          <w:rFonts w:ascii="Courier New" w:hAnsi="Courier New" w:cs="Courier New"/>
-          <w:lang w:val="es-ES"/>
-        </w:rPr>
-        <w:t>onda</w:t>
-      </w:r>
-      <w:proofErr w:type="spellEnd"/>
-      <w:r>
-        <w:rPr>
-          <w:rStyle w:val="SchwacheHervorhebung"/>
-          <w:rFonts w:ascii="Courier New" w:hAnsi="Courier New" w:cs="Courier New"/>
-          <w:lang w:val="es-ES"/>
-        </w:rPr>
-        <w:t xml:space="preserve"> </w:t>
-      </w:r>
-      <w:proofErr w:type="spellStart"/>
-      <w:r>
-        <w:rPr>
-          <w:rStyle w:val="SchwacheHervorhebung"/>
-          <w:rFonts w:ascii="Courier New" w:hAnsi="Courier New" w:cs="Courier New"/>
-          <w:lang w:val="es-ES"/>
-        </w:rPr>
-        <w:t>env</w:t>
-      </w:r>
-      <w:proofErr w:type="spellEnd"/>
-      <w:r>
-        <w:rPr>
-          <w:rStyle w:val="SchwacheHervorhebung"/>
-          <w:rFonts w:ascii="Courier New" w:hAnsi="Courier New" w:cs="Courier New"/>
-          <w:lang w:val="es-ES"/>
-        </w:rPr>
-        <w:t xml:space="preserve"> </w:t>
-      </w:r>
-      <w:proofErr w:type="spellStart"/>
-      <w:r>
-        <w:rPr>
-          <w:rStyle w:val="SchwacheHervorhebung"/>
-          <w:rFonts w:ascii="Courier New" w:hAnsi="Courier New" w:cs="Courier New"/>
-          <w:lang w:val="es-ES"/>
-        </w:rPr>
-        <w:t>create</w:t>
-      </w:r>
-      <w:proofErr w:type="spellEnd"/>
-      <w:r>
-        <w:rPr>
-          <w:rStyle w:val="SchwacheHervorhebung"/>
-          <w:rFonts w:ascii="Courier New" w:hAnsi="Courier New" w:cs="Courier New"/>
-          <w:lang w:val="es-ES"/>
-        </w:rPr>
-        <w:t xml:space="preserve"> -f C:\envs\rio.yml y</w:t>
+        <w:t>conda env create -f C:\envs\rio.yml y</w:t>
       </w:r>
     </w:p>
     <w:p>
@@ -719,6 +706,7 @@
           <w:rFonts w:asciiTheme="minorHAnsi" w:hAnsiTheme="minorHAnsi" w:cstheme="minorHAnsi"/>
           <w:i w:val="0"/>
           <w:iCs w:val="0"/>
+          <w:color w:val="262626" w:themeColor="text1" w:themeTint="D9"/>
           <w:lang w:val="en-US"/>
         </w:rPr>
       </w:pPr>
@@ -728,6 +716,7 @@
           <w:rFonts w:asciiTheme="minorHAnsi" w:hAnsiTheme="minorHAnsi" w:cstheme="minorHAnsi"/>
           <w:i w:val="0"/>
           <w:iCs w:val="0"/>
+          <w:color w:val="262626" w:themeColor="text1" w:themeTint="D9"/>
           <w:lang w:val="es-ES"/>
         </w:rPr>
         <w:tab/>
@@ -738,39 +727,10 @@
           <w:rFonts w:asciiTheme="minorHAnsi" w:hAnsiTheme="minorHAnsi" w:cstheme="minorHAnsi"/>
           <w:i w:val="0"/>
           <w:iCs w:val="0"/>
+          <w:color w:val="262626" w:themeColor="text1" w:themeTint="D9"/>
           <w:lang w:val="en-US"/>
         </w:rPr>
-        <w:t>I</w:t>
-      </w:r>
-      <w:r>
-        <w:rPr>
-          <w:rStyle w:val="SchwacheHervorhebung"/>
-          <w:rFonts w:asciiTheme="minorHAnsi" w:hAnsiTheme="minorHAnsi" w:cstheme="minorHAnsi"/>
-          <w:i w:val="0"/>
-          <w:iCs w:val="0"/>
-          <w:lang w:val="en-US"/>
-        </w:rPr>
-        <w:t xml:space="preserve">n case this is not your first </w:t>
-      </w:r>
-      <w:r>
-        <w:rPr>
-          <w:rStyle w:val="SchwacheHervorhebung"/>
-          <w:rFonts w:asciiTheme="minorHAnsi" w:hAnsiTheme="minorHAnsi" w:cstheme="minorHAnsi"/>
-          <w:i w:val="0"/>
-          <w:iCs w:val="0"/>
-          <w:lang w:val="en-US"/>
-        </w:rPr>
-        <w:t>attempt</w:t>
-      </w:r>
-      <w:r>
-        <w:rPr>
-          <w:rStyle w:val="SchwacheHervorhebung"/>
-          <w:rFonts w:asciiTheme="minorHAnsi" w:hAnsiTheme="minorHAnsi" w:cstheme="minorHAnsi"/>
-          <w:i w:val="0"/>
-          <w:iCs w:val="0"/>
-          <w:lang w:val="en-US"/>
-        </w:rPr>
-        <w:t xml:space="preserve"> first remove the environment from previous attempts:</w:t>
+        <w:t>In case this is not your first attempt first remove the environment from previous attempts:</w:t>
       </w:r>
     </w:p>
     <w:p>
@@ -779,58 +739,35 @@
         <w:rPr>
           <w:rStyle w:val="SchwacheHervorhebung"/>
           <w:rFonts w:ascii="Courier New" w:hAnsi="Courier New" w:cs="Courier New"/>
+          <w:color w:val="262626" w:themeColor="text1" w:themeTint="D9"/>
           <w:lang w:val="en-US"/>
         </w:rPr>
       </w:pPr>
-      <w:proofErr w:type="spellStart"/>
       <w:r>
         <w:rPr>
           <w:rStyle w:val="SchwacheHervorhebung"/>
           <w:rFonts w:ascii="Courier New" w:hAnsi="Courier New" w:cs="Courier New"/>
+          <w:color w:val="262626" w:themeColor="text1" w:themeTint="D9"/>
           <w:lang w:val="en-US"/>
         </w:rPr>
-        <w:t>conda</w:t>
-      </w:r>
-      <w:proofErr w:type="spellEnd"/>
-      <w:r>
-        <w:rPr>
-          <w:rStyle w:val="SchwacheHervorhebung"/>
-          <w:rFonts w:ascii="Courier New" w:hAnsi="Courier New" w:cs="Courier New"/>
-          <w:lang w:val="en-US"/>
-        </w:rPr>
-        <w:t xml:space="preserve"> remove --</w:t>
-      </w:r>
-      <w:proofErr w:type="gramStart"/>
-      <w:r>
-        <w:rPr>
-          <w:rStyle w:val="SchwacheHervorhebung"/>
-          <w:rFonts w:ascii="Courier New" w:hAnsi="Courier New" w:cs="Courier New"/>
-          <w:lang w:val="en-US"/>
-        </w:rPr>
-        <w:t>name  --</w:t>
-      </w:r>
-      <w:proofErr w:type="gramEnd"/>
-      <w:r>
-        <w:rPr>
-          <w:rStyle w:val="SchwacheHervorhebung"/>
-          <w:rFonts w:ascii="Courier New" w:hAnsi="Courier New" w:cs="Courier New"/>
-          <w:lang w:val="en-US"/>
-        </w:rPr>
-        <w:t>all</w:t>
+        <w:t>conda remove --name  --all</w:t>
       </w:r>
     </w:p>
     <w:p>
       <w:pPr>
         <w:pStyle w:val="Listenabsatz"/>
         <w:keepNext/>
+        <w:rPr>
+          <w:color w:val="262626" w:themeColor="text1" w:themeTint="D9"/>
+        </w:rPr>
       </w:pPr>
       <w:r>
         <w:rPr>
           <w:rStyle w:val="SchwacheHervorhebung"/>
           <w:noProof/>
-          <w:lang w:val="es-ES"/>
-        </w:rPr>
-        <w:lastRenderedPageBreak/>
+          <w:color w:val="262626" w:themeColor="text1" w:themeTint="D9"/>
+          <w:lang w:eastAsia="de-DE"/>
+        </w:rPr>
         <mc:AlternateContent>
           <mc:Choice Requires="wpg">
             <w:drawing>
@@ -851,7 +788,7 @@
                         </pic:cNvPicPr>
                       </pic:nvPicPr>
                       <pic:blipFill>
-                        <a:blip r:embed="rId9"/>
+                        <a:blip r:embed="rId13"/>
                         <a:stretch/>
                       </pic:blipFill>
                       <pic:spPr bwMode="auto">
@@ -869,7 +806,7 @@
               </wp:inline>
             </w:drawing>
           </mc:Choice>
-          <mc:Fallback xmlns:a="http://schemas.openxmlformats.org/drawingml/2006/main">
+          <mc:Fallback xmlns:cx2="http://schemas.microsoft.com/office/drawing/2015/10/21/chartex" xmlns:cx3="http://schemas.microsoft.com/office/drawing/2016/5/9/chartex" xmlns:cx4="http://schemas.microsoft.com/office/drawing/2016/5/10/chartex" xmlns:cx5="http://schemas.microsoft.com/office/drawing/2016/5/11/chartex" xmlns:cx6="http://schemas.microsoft.com/office/drawing/2016/5/12/chartex" xmlns:cx7="http://schemas.microsoft.com/office/drawing/2016/5/13/chartex" xmlns:cx8="http://schemas.microsoft.com/office/drawing/2016/5/14/chartex" xmlns:aink="http://schemas.microsoft.com/office/drawing/2016/ink" xmlns:am3d="http://schemas.microsoft.com/office/drawing/2017/model3d" xmlns:w16cid="http://schemas.microsoft.com/office/word/2016/wordml/cid" xmlns:a="http://schemas.openxmlformats.org/drawingml/2006/main">
             <w:pict>
               <v:shapetype type="#_x0000_t75" o:spt="75" coordsize="21600,21600" o:preferrelative="t" path="m@4@5l@4@11@9@11@9@5xe">
                 <v:formulas>
@@ -889,7 +826,7 @@
               </v:shapetype>
               <v:shape id="_x0000_i2" o:spid="_x0000_s2" type="#_x0000_t75" style="mso-wrap-distance-left:0.0pt;mso-wrap-distance-top:0.0pt;mso-wrap-distance-right:0.0pt;mso-wrap-distance-bottom:0.0pt;width:453.6pt;height:338.2pt;" stroked="false">
                 <v:path textboxrect="0,0,0,0"/>
-                <v:imagedata r:id="rId10" o:title=""/>
+                <v:imagedata r:id="rId14" o:title=""/>
               </v:shape>
             </w:pict>
           </mc:Fallback>
@@ -899,17 +836,31 @@
     <w:p>
       <w:pPr>
         <w:pStyle w:val="Beschriftung"/>
+        <w:rPr>
+          <w:color w:val="262626" w:themeColor="text1" w:themeTint="D9"/>
+          <w:lang w:val="en-GB"/>
+        </w:rPr>
       </w:pPr>
       <w:r>
-        <w:t xml:space="preserve">Abbildung 2Anaconda </w:t>
+        <w:rPr>
+          <w:color w:val="262626" w:themeColor="text1" w:themeTint="D9"/>
+          <w:lang w:val="en-GB"/>
+        </w:rPr>
+        <w:t>Image 2</w:t>
       </w:r>
-      <w:proofErr w:type="spellStart"/>
       <w:r>
-        <w:t>Powershell</w:t>
+        <w:rPr>
+          <w:color w:val="262626" w:themeColor="text1" w:themeTint="D9"/>
+          <w:lang w:val="en-GB"/>
+        </w:rPr>
+        <w:t xml:space="preserve"> </w:t>
       </w:r>
-      <w:proofErr w:type="spellEnd"/>
       <w:r>
-        <w:t xml:space="preserve"> Prompt</w:t>
+        <w:rPr>
+          <w:color w:val="262626" w:themeColor="text1" w:themeTint="D9"/>
+          <w:lang w:val="en-GB"/>
+        </w:rPr>
+        <w:t>Anaconda Powershell Prompt</w:t>
       </w:r>
     </w:p>
     <w:p>
@@ -917,26 +868,36 @@
         <w:ind w:left="705"/>
         <w:rPr>
           <w:rStyle w:val="SchwacheHervorhebung"/>
+          <w:rFonts w:ascii="Courier New" w:hAnsi="Courier New" w:cs="Courier New"/>
           <w:i w:val="0"/>
-          <w:iCs w:val="0"/>
-          <w:color w:val="auto"/>
+          <w:color w:val="262626" w:themeColor="text1" w:themeTint="D9"/>
           <w:lang w:val="en-US"/>
         </w:rPr>
       </w:pPr>
       <w:r>
         <w:rPr>
+          <w:color w:val="262626" w:themeColor="text1" w:themeTint="D9"/>
           <w:lang w:val="en-US"/>
         </w:rPr>
         <w:t>This process should take about 2-3 minutes on a normal machine (</w:t>
       </w:r>
       <w:r>
         <w:rPr>
+          <w:color w:val="262626" w:themeColor="text1" w:themeTint="D9"/>
           <w:lang w:val="en-US"/>
         </w:rPr>
-        <w:t>it might be fast or slower depending on your hardware capacity)</w:t>
+        <w:t xml:space="preserve">it might be fast or slow </w:t>
       </w:r>
       <w:r>
         <w:rPr>
+          <w:color w:val="262626" w:themeColor="text1" w:themeTint="D9"/>
+          <w:lang w:val="en-US"/>
+        </w:rPr>
+        <w:t>depending on your hardware capacity)</w:t>
+      </w:r>
+      <w:r>
+        <w:rPr>
+          <w:color w:val="262626" w:themeColor="text1" w:themeTint="D9"/>
           <w:lang w:val="en-US"/>
         </w:rPr>
         <w:t>.</w:t>
@@ -945,6 +906,7 @@
         <w:rPr>
           <w:rStyle w:val="SchwacheHervorhebung"/>
           <w:rFonts w:ascii="Courier New" w:hAnsi="Courier New" w:cs="Courier New"/>
+          <w:color w:val="262626" w:themeColor="text1" w:themeTint="D9"/>
           <w:lang w:val="en-US"/>
         </w:rPr>
         <w:tab/>
@@ -952,6 +914,336 @@
     </w:p>
     <w:p>
       <w:pPr>
+        <w:pStyle w:val="Listenabsatz"/>
+        <w:numPr>
+          <w:ilvl w:val="0"/>
+          <w:numId w:val="2"/>
+        </w:numPr>
+        <w:jc w:val="both"/>
+        <w:rPr>
+          <w:color w:val="262626" w:themeColor="text1" w:themeTint="D9"/>
+          <w:lang w:val="en-US"/>
+        </w:rPr>
+      </w:pPr>
+      <w:r>
+        <w:rPr>
+          <w:color w:val="262626" w:themeColor="text1" w:themeTint="D9"/>
+          <w:lang w:val="en-US"/>
+        </w:rPr>
+        <w:t>Run</w:t>
+      </w:r>
+      <w:r>
+        <w:rPr>
+          <w:color w:val="262626" w:themeColor="text1" w:themeTint="D9"/>
+          <w:lang w:val="en-US"/>
+        </w:rPr>
+        <w:t xml:space="preserve"> </w:t>
+      </w:r>
+      <w:r>
+        <w:rPr>
+          <w:rStyle w:val="SchwacheHervorhebung"/>
+          <w:rFonts w:ascii="Courier New" w:hAnsi="Courier New" w:cs="Courier New"/>
+          <w:color w:val="262626" w:themeColor="text1" w:themeTint="D9"/>
+          <w:lang w:val="es-ES"/>
+        </w:rPr>
+        <w:t>conda list</w:t>
+      </w:r>
+      <w:r>
+        <w:rPr>
+          <w:color w:val="262626" w:themeColor="text1" w:themeTint="D9"/>
+          <w:lang w:val="en-US"/>
+        </w:rPr>
+        <w:t xml:space="preserve"> on the Anaconda Command Prompt. This command will give you a list of the packages installed by Miniconda. </w:t>
+      </w:r>
+    </w:p>
+    <w:p>
+      <w:pPr>
+        <w:pStyle w:val="Listenabsatz"/>
+        <w:numPr>
+          <w:ilvl w:val="0"/>
+          <w:numId w:val="2"/>
+        </w:numPr>
+        <w:jc w:val="both"/>
+        <w:rPr>
+          <w:color w:val="262626" w:themeColor="text1" w:themeTint="D9"/>
+          <w:lang w:val="en-US"/>
+        </w:rPr>
+      </w:pPr>
+      <w:r>
+        <w:rPr>
+          <w:color w:val="262626" w:themeColor="text1" w:themeTint="D9"/>
+          <w:lang w:val="en-US"/>
+        </w:rPr>
+        <w:t xml:space="preserve">Another way of testing if the packages were properly installed, is to try to install them again. </w:t>
+      </w:r>
+      <w:r>
+        <w:rPr>
+          <w:color w:val="262626" w:themeColor="text1" w:themeTint="D9"/>
+          <w:lang w:val="en-US"/>
+        </w:rPr>
+        <w:t xml:space="preserve">First activate the environment with </w:t>
+      </w:r>
+      <w:r>
+        <w:rPr>
+          <w:rStyle w:val="SchwacheHervorhebung"/>
+          <w:rFonts w:ascii="Courier New" w:hAnsi="Courier New" w:cs="Courier New"/>
+          <w:color w:val="262626" w:themeColor="text1" w:themeTint="D9"/>
+          <w:lang w:val="es-ES"/>
+        </w:rPr>
+        <w:t>conda activate rio</w:t>
+      </w:r>
+      <w:r>
+        <w:rPr>
+          <w:color w:val="262626" w:themeColor="text1" w:themeTint="D9"/>
+          <w:lang w:val="en-US"/>
+        </w:rPr>
+        <w:t>. Second, t</w:t>
+      </w:r>
+      <w:r>
+        <w:rPr>
+          <w:color w:val="262626" w:themeColor="text1" w:themeTint="D9"/>
+          <w:lang w:val="en-US"/>
+        </w:rPr>
+        <w:t xml:space="preserve">ype </w:t>
+      </w:r>
+      <w:r>
+        <w:rPr>
+          <w:rStyle w:val="SchwacheHervorhebung"/>
+          <w:rFonts w:ascii="Courier New" w:hAnsi="Courier New" w:cs="Courier New"/>
+          <w:color w:val="262626" w:themeColor="text1" w:themeTint="D9"/>
+          <w:lang w:val="es-ES"/>
+        </w:rPr>
+        <w:t xml:space="preserve">conda install </w:t>
+      </w:r>
+      <w:r>
+        <w:rPr>
+          <w:rStyle w:val="SchwacheHervorhebung"/>
+          <w:rFonts w:ascii="Courier New" w:hAnsi="Courier New" w:cs="Courier New"/>
+          <w:color w:val="262626" w:themeColor="text1" w:themeTint="D9"/>
+          <w:lang w:val="es-ES"/>
+        </w:rPr>
+        <w:t>jupyter scikit-learn rasterio</w:t>
+      </w:r>
+      <w:r>
+        <w:rPr>
+          <w:rStyle w:val="SchwacheHervorhebung"/>
+          <w:rFonts w:ascii="Courier New" w:hAnsi="Courier New" w:cs="Courier New"/>
+          <w:color w:val="262626" w:themeColor="text1" w:themeTint="D9"/>
+          <w:lang w:val="es-ES"/>
+        </w:rPr>
+        <w:t xml:space="preserve"> </w:t>
+      </w:r>
+      <w:r>
+        <w:rPr>
+          <w:color w:val="262626" w:themeColor="text1" w:themeTint="D9"/>
+          <w:lang w:val="en-US"/>
+        </w:rPr>
+        <w:t>in the Anaconda Command Prompt. If the package “</w:t>
+      </w:r>
+      <w:r>
+        <w:rPr>
+          <w:color w:val="262626" w:themeColor="text1" w:themeTint="D9"/>
+          <w:lang w:val="en-US"/>
+        </w:rPr>
+        <w:t>scikit</w:t>
+      </w:r>
+      <w:r>
+        <w:rPr>
+          <w:color w:val="262626" w:themeColor="text1" w:themeTint="D9"/>
+          <w:lang w:val="en-US"/>
+        </w:rPr>
+        <w:t>” was correctly installed you</w:t>
+      </w:r>
+      <w:r>
+        <w:rPr>
+          <w:color w:val="262626" w:themeColor="text1" w:themeTint="D9"/>
+          <w:lang w:val="en-US"/>
+        </w:rPr>
+        <w:t xml:space="preserve"> will get a message similar to “</w:t>
+      </w:r>
+      <w:r>
+        <w:rPr>
+          <w:color w:val="262626" w:themeColor="text1" w:themeTint="D9"/>
+          <w:lang w:val="en-US"/>
+        </w:rPr>
+        <w:t xml:space="preserve">requirement already satisfied”. </w:t>
+      </w:r>
+    </w:p>
+    <w:p>
+      <w:pPr>
+        <w:pStyle w:val="Listenabsatz"/>
+        <w:jc w:val="both"/>
+        <w:rPr>
+          <w:color w:val="262626" w:themeColor="text1" w:themeTint="D9"/>
+          <w:lang w:val="en-US"/>
+        </w:rPr>
+      </w:pPr>
+    </w:p>
+    <w:p>
+      <w:pPr>
+        <w:pStyle w:val="Listenabsatz"/>
+        <w:jc w:val="both"/>
+        <w:rPr>
+          <w:color w:val="262626" w:themeColor="text1" w:themeTint="D9"/>
+          <w:lang w:val="en-US"/>
+        </w:rPr>
+      </w:pPr>
+      <w:r>
+        <w:rPr>
+          <w:noProof/>
+          <w:color w:val="262626" w:themeColor="text1" w:themeTint="D9"/>
+          <w:lang w:eastAsia="de-DE"/>
+        </w:rPr>
+        <w:lastRenderedPageBreak/>
+        <w:drawing>
+          <wp:inline distT="0" distB="0" distL="0" distR="0" wp14:anchorId="60AD7906" wp14:editId="78A4FC24">
+            <wp:extent cx="5760720" cy="3770630"/>
+            <wp:effectExtent l="0" t="0" r="0" b="1270"/>
+            <wp:docPr id="4" name="Grafik 4"/>
+            <wp:cNvGraphicFramePr>
+              <a:graphicFrameLocks xmlns:a="http://schemas.openxmlformats.org/drawingml/2006/main" noChangeAspect="1"/>
+            </wp:cNvGraphicFramePr>
+            <a:graphic xmlns:a="http://schemas.openxmlformats.org/drawingml/2006/main">
+              <a:graphicData uri="http://schemas.openxmlformats.org/drawingml/2006/picture">
+                <pic:pic xmlns:pic="http://schemas.openxmlformats.org/drawingml/2006/picture">
+                  <pic:nvPicPr>
+                    <pic:cNvPr id="4" name="image001.png"/>
+                    <pic:cNvPicPr/>
+                  </pic:nvPicPr>
+                  <pic:blipFill>
+                    <a:blip r:embed="rId15">
+                      <a:extLst>
+                        <a:ext uri="{28A0092B-C50C-407E-A947-70E740481C1C}">
+                          <a14:useLocalDpi xmlns:a14="http://schemas.microsoft.com/office/drawing/2010/main" val="0"/>
+                        </a:ext>
+                      </a:extLst>
+                    </a:blip>
+                    <a:stretch>
+                      <a:fillRect/>
+                    </a:stretch>
+                  </pic:blipFill>
+                  <pic:spPr>
+                    <a:xfrm>
+                      <a:off x="0" y="0"/>
+                      <a:ext cx="5760720" cy="3770630"/>
+                    </a:xfrm>
+                    <a:prstGeom prst="rect">
+                      <a:avLst/>
+                    </a:prstGeom>
+                  </pic:spPr>
+                </pic:pic>
+              </a:graphicData>
+            </a:graphic>
+          </wp:inline>
+        </w:drawing>
+      </w:r>
+    </w:p>
+    <w:p>
+      <w:pPr>
+        <w:pStyle w:val="Beschriftung"/>
+        <w:rPr>
+          <w:color w:val="262626" w:themeColor="text1" w:themeTint="D9"/>
+          <w:lang w:val="en-GB"/>
+        </w:rPr>
+      </w:pPr>
+      <w:r>
+        <w:rPr>
+          <w:color w:val="262626" w:themeColor="text1" w:themeTint="D9"/>
+          <w:lang w:val="en-GB"/>
+        </w:rPr>
+        <w:t xml:space="preserve">Image </w:t>
+      </w:r>
+      <w:r>
+        <w:rPr>
+          <w:color w:val="262626" w:themeColor="text1" w:themeTint="D9"/>
+          <w:lang w:val="en-GB"/>
+        </w:rPr>
+        <w:t>3</w:t>
+      </w:r>
+      <w:r>
+        <w:rPr>
+          <w:color w:val="262626" w:themeColor="text1" w:themeTint="D9"/>
+          <w:lang w:val="en-GB"/>
+        </w:rPr>
+        <w:t xml:space="preserve"> </w:t>
+      </w:r>
+      <w:r>
+        <w:rPr>
+          <w:color w:val="262626" w:themeColor="text1" w:themeTint="D9"/>
+          <w:lang w:val="en-GB"/>
+        </w:rPr>
+        <w:t xml:space="preserve"> Performing a check of the environment in the </w:t>
+      </w:r>
+      <w:r>
+        <w:rPr>
+          <w:color w:val="262626" w:themeColor="text1" w:themeTint="D9"/>
+          <w:lang w:val="en-GB"/>
+        </w:rPr>
+        <w:t>Anaconda Powershell Prompt</w:t>
+      </w:r>
+    </w:p>
+    <w:p>
+      <w:pPr>
+        <w:pStyle w:val="Listenabsatz"/>
+        <w:jc w:val="both"/>
+        <w:rPr>
+          <w:color w:val="262626" w:themeColor="text1" w:themeTint="D9"/>
+          <w:lang w:val="en-US"/>
+        </w:rPr>
+      </w:pPr>
+    </w:p>
+    <w:p>
+      <w:pPr>
+        <w:pStyle w:val="Listenabsatz"/>
+        <w:numPr>
+          <w:ilvl w:val="0"/>
+          <w:numId w:val="2"/>
+        </w:numPr>
+        <w:jc w:val="both"/>
+        <w:rPr>
+          <w:color w:val="262626" w:themeColor="text1" w:themeTint="D9"/>
+          <w:lang w:val="en-US"/>
+        </w:rPr>
+      </w:pPr>
+      <w:r>
+        <w:rPr>
+          <w:color w:val="262626" w:themeColor="text1" w:themeTint="D9"/>
+          <w:lang w:val="en-US"/>
+        </w:rPr>
+        <w:t xml:space="preserve">Now you have installed Miniconda and checked that it was working properly. The next step in to choose a platform from where you can use Python. There are many of these platforms or </w:t>
+      </w:r>
+      <w:hyperlink r:id="rId16" w:history="1">
+        <w:r>
+          <w:rPr>
+            <w:rStyle w:val="Hyperlink"/>
+            <w:color w:val="262626" w:themeColor="text1" w:themeTint="D9"/>
+            <w:lang w:val="en-US"/>
+          </w:rPr>
+          <w:t>IDE</w:t>
+        </w:r>
+      </w:hyperlink>
+      <w:r>
+        <w:rPr>
+          <w:color w:val="262626" w:themeColor="text1" w:themeTint="D9"/>
+          <w:lang w:val="en-US"/>
+        </w:rPr>
+        <w:t xml:space="preserve">s to choose from. On the FE1 course, we will use Jupyter for this. </w:t>
+      </w:r>
+    </w:p>
+    <w:p>
+      <w:pPr>
+        <w:ind w:left="705"/>
+        <w:rPr>
+          <w:rStyle w:val="SchwacheHervorhebung"/>
+          <w:i w:val="0"/>
+          <w:iCs w:val="0"/>
+          <w:color w:val="262626" w:themeColor="text1" w:themeTint="D9"/>
+          <w:lang w:val="en-US"/>
+        </w:rPr>
+      </w:pPr>
+    </w:p>
+    <w:p>
+      <w:pPr>
         <w:rPr>
           <w:rStyle w:val="SchwacheHervorhebung"/>
           <w:rFonts w:asciiTheme="minorHAnsi" w:hAnsiTheme="minorHAnsi" w:cstheme="minorHAnsi"/>
@@ -968,10 +1260,11 @@
           <w:iCs w:val="0"/>
           <w:lang w:val="en-US"/>
         </w:rPr>
-        <w:t xml:space="preserve">Congratulations!! Now </w:t>
+        <w:t xml:space="preserve">Congratulations!! Now you’re all set! </w:t>
       </w:r>
-      <w:proofErr w:type="gramStart"/>
-      <w:r>
+    </w:p>
+    <w:p>
+      <w:pPr>
         <w:rPr>
           <w:rStyle w:val="SchwacheHervorhebung"/>
           <w:rFonts w:asciiTheme="minorHAnsi" w:hAnsiTheme="minorHAnsi" w:cstheme="minorHAnsi"/>
@@ -979,9 +1272,7 @@
           <w:iCs w:val="0"/>
           <w:lang w:val="en-US"/>
         </w:rPr>
-        <w:t>you’re</w:t>
-      </w:r>
-      <w:proofErr w:type="gramEnd"/>
+      </w:pPr>
       <w:r>
         <w:rPr>
           <w:rStyle w:val="SchwacheHervorhebung"/>
@@ -990,99 +1281,547 @@
           <w:iCs w:val="0"/>
           <w:lang w:val="en-US"/>
         </w:rPr>
-        <w:t xml:space="preserve"> all set! </w:t>
-      </w:r>
-    </w:p>
-    <w:p>
-      <w:pPr>
-        <w:rPr>
-          <w:rStyle w:val="SchwacheHervorhebung"/>
-          <w:rFonts w:asciiTheme="minorHAnsi" w:hAnsiTheme="minorHAnsi" w:cstheme="minorHAnsi"/>
-          <w:i w:val="0"/>
-          <w:iCs w:val="0"/>
-          <w:lang w:val="en-US"/>
-        </w:rPr>
-      </w:pPr>
-      <w:r>
-        <w:rPr>
-          <w:rStyle w:val="SchwacheHervorhebung"/>
-          <w:rFonts w:asciiTheme="minorHAnsi" w:hAnsiTheme="minorHAnsi" w:cstheme="minorHAnsi"/>
-          <w:i w:val="0"/>
-          <w:iCs w:val="0"/>
-          <w:lang w:val="en-US"/>
-        </w:rPr>
         <w:t>See the next Page to find out how to use your environment.</w:t>
       </w:r>
     </w:p>
     <w:p>
       <w:pPr>
+        <w:ind w:left="705"/>
+        <w:rPr>
+          <w:rStyle w:val="SchwacheHervorhebung"/>
+          <w:i w:val="0"/>
+          <w:iCs w:val="0"/>
+          <w:color w:val="262626" w:themeColor="text1" w:themeTint="D9"/>
+          <w:lang w:val="en-US"/>
+        </w:rPr>
+      </w:pPr>
+    </w:p>
+    <w:p>
+      <w:pPr>
         <w:rPr>
           <w:rStyle w:val="SchwacheHervorhebung"/>
           <w:rFonts w:asciiTheme="minorHAnsi" w:hAnsiTheme="minorHAnsi" w:cstheme="minorHAnsi"/>
           <w:i w:val="0"/>
           <w:iCs w:val="0"/>
+          <w:color w:val="262626" w:themeColor="text1" w:themeTint="D9"/>
           <w:lang w:val="en-US"/>
         </w:rPr>
       </w:pPr>
     </w:p>
     <w:p>
       <w:pPr>
+        <w:pStyle w:val="Titel"/>
+        <w:jc w:val="center"/>
+        <w:rPr>
+          <w:color w:val="262626" w:themeColor="text1" w:themeTint="D9"/>
+          <w:lang w:val="en-GB"/>
+        </w:rPr>
+      </w:pPr>
+      <w:r>
+        <w:rPr>
+          <w:color w:val="262626" w:themeColor="text1" w:themeTint="D9"/>
+          <w:lang w:val="en-GB"/>
+        </w:rPr>
+        <w:t>How to Start Jupyter Notebooks</w:t>
+      </w:r>
+    </w:p>
+    <w:p>
+      <w:pPr>
+        <w:rPr>
+          <w:color w:val="262626" w:themeColor="text1" w:themeTint="D9"/>
+          <w:lang w:val="en-GB"/>
+        </w:rPr>
+      </w:pPr>
+    </w:p>
+    <w:p>
+      <w:pPr>
+        <w:pStyle w:val="Listenabsatz"/>
+        <w:numPr>
+          <w:ilvl w:val="0"/>
+          <w:numId w:val="3"/>
+        </w:numPr>
+        <w:rPr>
+          <w:rStyle w:val="Hervorhebung"/>
+          <w:i w:val="0"/>
+          <w:color w:val="262626" w:themeColor="text1" w:themeTint="D9"/>
+          <w:lang w:val="en-US"/>
+        </w:rPr>
+      </w:pPr>
+      <w:r>
+        <w:rPr>
+          <w:rStyle w:val="Hervorhebung"/>
+          <w:i w:val="0"/>
+          <w:color w:val="262626" w:themeColor="text1" w:themeTint="D9"/>
+          <w:lang w:val="en-US"/>
+        </w:rPr>
+        <w:t>Open the „Anaconda Powershell Prompt“</w:t>
+      </w:r>
+    </w:p>
+    <w:p>
+      <w:pPr>
+        <w:pStyle w:val="Listenabsatz"/>
+        <w:rPr>
+          <w:rStyle w:val="Hervorhebung"/>
+          <w:i w:val="0"/>
+          <w:color w:val="262626" w:themeColor="text1" w:themeTint="D9"/>
+          <w:lang w:val="en-US"/>
+        </w:rPr>
+      </w:pPr>
+    </w:p>
+    <w:p>
+      <w:pPr>
+        <w:pStyle w:val="Listenabsatz"/>
+        <w:numPr>
+          <w:ilvl w:val="0"/>
+          <w:numId w:val="3"/>
+        </w:numPr>
+        <w:rPr>
+          <w:iCs/>
+          <w:color w:val="262626" w:themeColor="text1" w:themeTint="D9"/>
+          <w:lang w:val="en-US"/>
+        </w:rPr>
+      </w:pPr>
+      <w:r>
+        <w:rPr>
+          <w:iCs/>
+          <w:color w:val="262626" w:themeColor="text1" w:themeTint="D9"/>
+          <w:lang w:val="en-US"/>
+        </w:rPr>
+        <w:t>Activate your environment with the following command:</w:t>
+      </w:r>
+    </w:p>
+    <w:p>
+      <w:pPr>
+        <w:pStyle w:val="Listenabsatz"/>
+        <w:rPr>
+          <w:rStyle w:val="SchwacheHervorhebung"/>
+          <w:rFonts w:ascii="Courier New" w:hAnsi="Courier New" w:cs="Courier New"/>
+          <w:color w:val="262626" w:themeColor="text1" w:themeTint="D9"/>
+          <w:lang w:val="es-ES"/>
+        </w:rPr>
+      </w:pPr>
+      <w:r>
+        <w:rPr>
+          <w:rStyle w:val="SchwacheHervorhebung"/>
+          <w:rFonts w:ascii="Courier New" w:hAnsi="Courier New" w:cs="Courier New"/>
+          <w:color w:val="262626" w:themeColor="text1" w:themeTint="D9"/>
+          <w:lang w:val="es-ES"/>
+        </w:rPr>
+        <w:t>conda env activate rio.yml</w:t>
+      </w:r>
+    </w:p>
+    <w:p>
+      <w:pPr>
+        <w:pStyle w:val="Listenabsatz"/>
+        <w:rPr>
+          <w:i/>
+          <w:iCs/>
+          <w:color w:val="262626" w:themeColor="text1" w:themeTint="D9"/>
+          <w:lang w:val="es-ES"/>
+        </w:rPr>
+      </w:pPr>
+    </w:p>
+    <w:p>
+      <w:pPr>
+        <w:pStyle w:val="Listenabsatz"/>
+        <w:numPr>
+          <w:ilvl w:val="0"/>
+          <w:numId w:val="3"/>
+        </w:numPr>
+        <w:rPr>
+          <w:i/>
+          <w:iCs/>
+          <w:color w:val="262626" w:themeColor="text1" w:themeTint="D9"/>
+          <w:lang w:val="en-US"/>
+        </w:rPr>
+      </w:pPr>
+      <w:r>
+        <w:rPr>
+          <w:iCs/>
+          <w:color w:val="262626" w:themeColor="text1" w:themeTint="D9"/>
+          <w:lang w:val="en-US"/>
+        </w:rPr>
+        <w:t>Start Jupyter by typing the command</w:t>
+      </w:r>
+      <w:r>
+        <w:rPr>
+          <w:i/>
+          <w:iCs/>
+          <w:color w:val="262626" w:themeColor="text1" w:themeTint="D9"/>
+          <w:lang w:val="en-US"/>
+        </w:rPr>
+        <w:t>:</w:t>
+      </w:r>
+    </w:p>
+    <w:p>
+      <w:pPr>
+        <w:pStyle w:val="Listenabsatz"/>
+        <w:rPr>
+          <w:rStyle w:val="SchwacheHervorhebung"/>
+          <w:rFonts w:ascii="Courier New" w:hAnsi="Courier New" w:cs="Courier New"/>
+          <w:color w:val="262626" w:themeColor="text1" w:themeTint="D9"/>
+          <w:lang w:val="es-ES"/>
+        </w:rPr>
+      </w:pPr>
+      <w:r>
+        <w:rPr>
+          <w:rStyle w:val="SchwacheHervorhebung"/>
+          <w:rFonts w:ascii="Courier New" w:hAnsi="Courier New" w:cs="Courier New"/>
+          <w:color w:val="262626" w:themeColor="text1" w:themeTint="D9"/>
+          <w:lang w:val="es-ES"/>
+        </w:rPr>
+        <w:t>Jupyter notebook</w:t>
+      </w:r>
+    </w:p>
+    <w:p>
+      <w:pPr>
+        <w:pStyle w:val="Listenabsatz"/>
+        <w:rPr>
+          <w:rStyle w:val="SchwacheHervorhebung"/>
+          <w:rFonts w:ascii="Courier New" w:hAnsi="Courier New" w:cs="Courier New"/>
+          <w:color w:val="262626" w:themeColor="text1" w:themeTint="D9"/>
+          <w:lang w:val="es-ES"/>
+        </w:rPr>
+      </w:pPr>
+    </w:p>
+    <w:p>
+      <w:pPr>
+        <w:pStyle w:val="Listenabsatz"/>
+        <w:numPr>
+          <w:ilvl w:val="0"/>
+          <w:numId w:val="3"/>
+        </w:numPr>
+        <w:rPr>
+          <w:rFonts w:asciiTheme="minorHAnsi" w:hAnsiTheme="minorHAnsi" w:cstheme="minorHAnsi"/>
+          <w:color w:val="262626" w:themeColor="text1" w:themeTint="D9"/>
+          <w:lang w:val="en-US"/>
+        </w:rPr>
+      </w:pPr>
+      <w:r>
         <w:rPr>
           <w:rStyle w:val="SchwacheHervorhebung"/>
           <w:rFonts w:asciiTheme="minorHAnsi" w:hAnsiTheme="minorHAnsi" w:cstheme="minorHAnsi"/>
           <w:i w:val="0"/>
           <w:iCs w:val="0"/>
+          <w:color w:val="262626" w:themeColor="text1" w:themeTint="D9"/>
+          <w:lang w:val="en-US"/>
+        </w:rPr>
+        <w:t>You will find a web page that starts</w:t>
+      </w:r>
+      <w:r>
+        <w:rPr>
+          <w:rStyle w:val="SchwacheHervorhebung"/>
+          <w:rFonts w:asciiTheme="minorHAnsi" w:hAnsiTheme="minorHAnsi" w:cstheme="minorHAnsi"/>
+          <w:i w:val="0"/>
+          <w:iCs w:val="0"/>
+          <w:color w:val="262626" w:themeColor="text1" w:themeTint="D9"/>
+          <w:lang w:val="en-US"/>
+        </w:rPr>
+        <w:t xml:space="preserve"> with</w:t>
+      </w:r>
+      <w:r>
+        <w:rPr>
+          <w:rStyle w:val="SchwacheHervorhebung"/>
+          <w:rFonts w:asciiTheme="minorHAnsi" w:hAnsiTheme="minorHAnsi" w:cstheme="minorHAnsi"/>
+          <w:i w:val="0"/>
+          <w:iCs w:val="0"/>
+          <w:color w:val="262626" w:themeColor="text1" w:themeTint="D9"/>
+          <w:lang w:val="en-US"/>
+        </w:rPr>
+        <w:t xml:space="preserve">: </w:t>
+      </w:r>
+      <w:hyperlink r:id="rId17" w:history="1">
+        <w:r>
+          <w:rPr>
+            <w:rStyle w:val="Hyperlink"/>
+            <w:color w:val="262626" w:themeColor="text1" w:themeTint="D9"/>
+            <w:lang w:val="en-GB"/>
+          </w:rPr>
+          <w:t>http://localhost:8888/</w:t>
+        </w:r>
+      </w:hyperlink>
+      <w:r>
+        <w:rPr>
+          <w:color w:val="262626" w:themeColor="text1" w:themeTint="D9"/>
+          <w:lang w:val="en-GB"/>
+        </w:rPr>
+        <w:t xml:space="preserve">   (best use with</w:t>
+      </w:r>
+      <w:r>
+        <w:rPr>
+          <w:color w:val="262626" w:themeColor="text1" w:themeTint="D9"/>
+          <w:lang w:val="en-GB"/>
+        </w:rPr>
+        <w:t xml:space="preserve"> Chrome</w:t>
+      </w:r>
+      <w:r>
+        <w:rPr>
+          <w:color w:val="262626" w:themeColor="text1" w:themeTint="D9"/>
+          <w:lang w:val="en-GB"/>
+        </w:rPr>
+        <w:t xml:space="preserve"> or Firefox</w:t>
+      </w:r>
+      <w:r>
+        <w:rPr>
+          <w:color w:val="262626" w:themeColor="text1" w:themeTint="D9"/>
+          <w:lang w:val="en-GB"/>
+        </w:rPr>
+        <w:t>)</w:t>
+      </w:r>
+    </w:p>
+    <w:p>
+      <w:pPr>
+        <w:rPr>
+          <w:rStyle w:val="SchwacheHervorhebung"/>
+          <w:rFonts w:asciiTheme="minorHAnsi" w:hAnsiTheme="minorHAnsi" w:cstheme="minorHAnsi"/>
+          <w:i w:val="0"/>
+          <w:iCs w:val="0"/>
+          <w:color w:val="262626" w:themeColor="text1" w:themeTint="D9"/>
+          <w:lang w:val="en-US"/>
+        </w:rPr>
+      </w:pPr>
+      <w:r>
+        <w:rPr>
+          <w:rStyle w:val="SchwacheHervorhebung"/>
+          <w:rFonts w:asciiTheme="minorHAnsi" w:hAnsiTheme="minorHAnsi" w:cstheme="minorHAnsi"/>
+          <w:i w:val="0"/>
+          <w:iCs w:val="0"/>
+          <w:noProof/>
+          <w:color w:val="262626" w:themeColor="text1" w:themeTint="D9"/>
+          <w:lang w:eastAsia="de-DE"/>
+        </w:rPr>
+        <w:lastRenderedPageBreak/>
+        <w:drawing>
+          <wp:inline distT="0" distB="0" distL="0" distR="0" wp14:anchorId="4DFB61A7" wp14:editId="07236C97">
+            <wp:extent cx="5753100" cy="2522220"/>
+            <wp:effectExtent l="0" t="0" r="0" b="0"/>
+            <wp:docPr id="9" name="Grafik 9"/>
+            <wp:cNvGraphicFramePr>
+              <a:graphicFrameLocks xmlns:a="http://schemas.openxmlformats.org/drawingml/2006/main" noChangeAspect="1"/>
+            </wp:cNvGraphicFramePr>
+            <a:graphic xmlns:a="http://schemas.openxmlformats.org/drawingml/2006/main">
+              <a:graphicData uri="http://schemas.openxmlformats.org/drawingml/2006/picture">
+                <pic:pic xmlns:pic="http://schemas.openxmlformats.org/drawingml/2006/picture">
+                  <pic:nvPicPr>
+                    <pic:cNvPr id="0" name="Picture 5"/>
+                    <pic:cNvPicPr>
+                      <a:picLocks noChangeAspect="1" noChangeArrowheads="1"/>
+                    </pic:cNvPicPr>
+                  </pic:nvPicPr>
+                  <pic:blipFill>
+                    <a:blip r:embed="rId18" cstate="print">
+                      <a:extLst>
+                        <a:ext uri="{28A0092B-C50C-407E-A947-70E740481C1C}">
+                          <a14:useLocalDpi xmlns:a14="http://schemas.microsoft.com/office/drawing/2010/main" val="0"/>
+                        </a:ext>
+                      </a:extLst>
+                    </a:blip>
+                    <a:srcRect/>
+                    <a:stretch>
+                      <a:fillRect/>
+                    </a:stretch>
+                  </pic:blipFill>
+                  <pic:spPr bwMode="auto">
+                    <a:xfrm>
+                      <a:off x="0" y="0"/>
+                      <a:ext cx="5753100" cy="2522220"/>
+                    </a:xfrm>
+                    <a:prstGeom prst="rect">
+                      <a:avLst/>
+                    </a:prstGeom>
+                    <a:noFill/>
+                    <a:ln>
+                      <a:noFill/>
+                    </a:ln>
+                  </pic:spPr>
+                </pic:pic>
+              </a:graphicData>
+            </a:graphic>
+          </wp:inline>
+        </w:drawing>
+      </w:r>
+    </w:p>
+    <w:p>
+      <w:pPr>
+        <w:pStyle w:val="Beschriftung"/>
+        <w:rPr>
+          <w:color w:val="262626" w:themeColor="text1" w:themeTint="D9"/>
+          <w:lang w:val="en-GB"/>
+        </w:rPr>
+      </w:pPr>
+      <w:r>
+        <w:rPr>
+          <w:color w:val="262626" w:themeColor="text1" w:themeTint="D9"/>
+          <w:lang w:val="en-GB"/>
+        </w:rPr>
+        <w:t xml:space="preserve">Image 4 Jupyter view </w:t>
+      </w:r>
+    </w:p>
+    <w:p>
+      <w:pPr>
+        <w:rPr>
+          <w:rStyle w:val="SchwacheHervorhebung"/>
+          <w:rFonts w:asciiTheme="minorHAnsi" w:hAnsiTheme="minorHAnsi" w:cstheme="minorHAnsi"/>
+          <w:i w:val="0"/>
+          <w:iCs w:val="0"/>
+          <w:color w:val="262626" w:themeColor="text1" w:themeTint="D9"/>
           <w:lang w:val="en-US"/>
         </w:rPr>
       </w:pPr>
     </w:p>
     <w:p>
       <w:pPr>
-        <w:pStyle w:val="berschrift2"/>
-        <w:rPr>
-          <w:rStyle w:val="Hervorhebung"/>
+        <w:pStyle w:val="Listenabsatz"/>
+        <w:numPr>
+          <w:ilvl w:val="0"/>
+          <w:numId w:val="3"/>
+        </w:numPr>
+        <w:rPr>
+          <w:rStyle w:val="SchwacheHervorhebung"/>
+          <w:rFonts w:asciiTheme="minorHAnsi" w:hAnsiTheme="minorHAnsi" w:cstheme="minorHAnsi"/>
           <w:i w:val="0"/>
           <w:iCs w:val="0"/>
+          <w:color w:val="262626" w:themeColor="text1" w:themeTint="D9"/>
           <w:lang w:val="en-US"/>
         </w:rPr>
       </w:pPr>
       <w:r>
         <w:rPr>
-          <w:rStyle w:val="Hervorhebung"/>
+          <w:rStyle w:val="SchwacheHervorhebung"/>
+          <w:rFonts w:asciiTheme="minorHAnsi" w:hAnsiTheme="minorHAnsi" w:cstheme="minorHAnsi"/>
           <w:i w:val="0"/>
           <w:iCs w:val="0"/>
+          <w:color w:val="262626" w:themeColor="text1" w:themeTint="D9"/>
           <w:lang w:val="en-US"/>
         </w:rPr>
-        <w:t xml:space="preserve">How to Start </w:t>
+        <w:t xml:space="preserve">This page shows </w:t>
       </w:r>
-      <w:proofErr w:type="spellStart"/>
       <w:r>
         <w:rPr>
-          <w:rStyle w:val="Hervorhebung"/>
+          <w:rStyle w:val="SchwacheHervorhebung"/>
+          <w:rFonts w:asciiTheme="minorHAnsi" w:hAnsiTheme="minorHAnsi" w:cstheme="minorHAnsi"/>
           <w:i w:val="0"/>
           <w:iCs w:val="0"/>
+          <w:color w:val="262626" w:themeColor="text1" w:themeTint="D9"/>
           <w:lang w:val="en-US"/>
         </w:rPr>
-        <w:t>Jupyter</w:t>
+        <w:t xml:space="preserve">all </w:t>
       </w:r>
-      <w:proofErr w:type="spellEnd"/>
       <w:r>
         <w:rPr>
-          <w:rStyle w:val="Hervorhebung"/>
+          <w:rStyle w:val="SchwacheHervorhebung"/>
+          <w:rFonts w:asciiTheme="minorHAnsi" w:hAnsiTheme="minorHAnsi" w:cstheme="minorHAnsi"/>
           <w:i w:val="0"/>
           <w:iCs w:val="0"/>
+          <w:color w:val="262626" w:themeColor="text1" w:themeTint="D9"/>
           <w:lang w:val="en-US"/>
         </w:rPr>
-        <w:t xml:space="preserve"> N</w:t>
+        <w:t xml:space="preserve">the </w:t>
       </w:r>
       <w:r>
         <w:rPr>
-          <w:rStyle w:val="Hervorhebung"/>
+          <w:rStyle w:val="SchwacheHervorhebung"/>
+          <w:rFonts w:asciiTheme="minorHAnsi" w:hAnsiTheme="minorHAnsi" w:cstheme="minorHAnsi"/>
           <w:i w:val="0"/>
           <w:iCs w:val="0"/>
+          <w:color w:val="262626" w:themeColor="text1" w:themeTint="D9"/>
           <w:lang w:val="en-US"/>
         </w:rPr>
-        <w:t>otebooks</w:t>
+        <w:t>folders that you have on your computer in "C:\Users\your_username". Navigate to the folder where you have all the data stored for this practice. In my case, I stored the files for this practice under "C:\Users\your_username \PythonProjects\practices_fe1_ss2020\scripts"</w:t>
+      </w:r>
+    </w:p>
+    <w:p>
+      <w:pPr>
+        <w:rPr>
+          <w:rStyle w:val="SchwacheHervorhebung"/>
+          <w:rFonts w:asciiTheme="minorHAnsi" w:hAnsiTheme="minorHAnsi" w:cstheme="minorHAnsi"/>
+          <w:i w:val="0"/>
+          <w:iCs w:val="0"/>
+          <w:color w:val="262626" w:themeColor="text1" w:themeTint="D9"/>
+          <w:lang w:val="en-US"/>
+        </w:rPr>
+      </w:pPr>
+      <w:r>
+        <w:rPr>
+          <w:rStyle w:val="SchwacheHervorhebung"/>
+          <w:rFonts w:asciiTheme="minorHAnsi" w:hAnsiTheme="minorHAnsi" w:cstheme="minorHAnsi"/>
+          <w:i w:val="0"/>
+          <w:iCs w:val="0"/>
+          <w:noProof/>
+          <w:color w:val="262626" w:themeColor="text1" w:themeTint="D9"/>
+          <w:lang w:eastAsia="de-DE"/>
+        </w:rPr>
+        <w:drawing>
+          <wp:inline distT="0" distB="0" distL="0" distR="0" wp14:anchorId="6847E103" wp14:editId="2EBE3C39">
+            <wp:extent cx="5753100" cy="3017520"/>
+            <wp:effectExtent l="0" t="0" r="0" b="0"/>
+            <wp:docPr id="12" name="Grafik 12"/>
+            <wp:cNvGraphicFramePr>
+              <a:graphicFrameLocks xmlns:a="http://schemas.openxmlformats.org/drawingml/2006/main" noChangeAspect="1"/>
+            </wp:cNvGraphicFramePr>
+            <a:graphic xmlns:a="http://schemas.openxmlformats.org/drawingml/2006/main">
+              <a:graphicData uri="http://schemas.openxmlformats.org/drawingml/2006/picture">
+                <pic:pic xmlns:pic="http://schemas.openxmlformats.org/drawingml/2006/picture">
+                  <pic:nvPicPr>
+                    <pic:cNvPr id="0" name="Picture 7"/>
+                    <pic:cNvPicPr>
+                      <a:picLocks noChangeAspect="1" noChangeArrowheads="1"/>
+                    </pic:cNvPicPr>
+                  </pic:nvPicPr>
+                  <pic:blipFill rotWithShape="1">
+                    <a:blip r:embed="rId19">
+                      <a:extLst>
+                        <a:ext uri="{28A0092B-C50C-407E-A947-70E740481C1C}">
+                          <a14:useLocalDpi xmlns:a14="http://schemas.microsoft.com/office/drawing/2010/main" val="0"/>
+                        </a:ext>
+                      </a:extLst>
+                    </a:blip>
+                    <a:srcRect t="1295" b="13175"/>
+                    <a:stretch/>
+                  </pic:blipFill>
+                  <pic:spPr bwMode="auto">
+                    <a:xfrm>
+                      <a:off x="0" y="0"/>
+                      <a:ext cx="5753100" cy="3017520"/>
+                    </a:xfrm>
+                    <a:prstGeom prst="rect">
+                      <a:avLst/>
+                    </a:prstGeom>
+                    <a:noFill/>
+                    <a:ln>
+                      <a:noFill/>
+                    </a:ln>
+                    <a:extLst>
+                      <a:ext uri="{53640926-AAD7-44D8-BBD7-CCE9431645EC}">
+                        <a14:shadowObscured xmlns:a14="http://schemas.microsoft.com/office/drawing/2010/main"/>
+                      </a:ext>
+                    </a:extLst>
+                  </pic:spPr>
+                </pic:pic>
+              </a:graphicData>
+            </a:graphic>
+          </wp:inline>
+        </w:drawing>
+      </w:r>
+    </w:p>
+    <w:p>
+      <w:pPr>
+        <w:pStyle w:val="Beschriftung"/>
+        <w:rPr>
+          <w:rStyle w:val="SchwacheHervorhebung"/>
+          <w:rFonts w:asciiTheme="minorHAnsi" w:hAnsiTheme="minorHAnsi" w:cstheme="minorHAnsi"/>
+          <w:i/>
+          <w:iCs/>
+          <w:color w:val="262626" w:themeColor="text1" w:themeTint="D9"/>
+          <w:lang w:val="en-US"/>
+        </w:rPr>
+      </w:pPr>
+      <w:r>
+        <w:rPr>
+          <w:color w:val="262626" w:themeColor="text1" w:themeTint="D9"/>
+          <w:lang w:val="en-GB"/>
+        </w:rPr>
+        <w:t>Image 5 Notebooks on Jupyter</w:t>
       </w:r>
     </w:p>
     <w:p>
@@ -1093,63 +1832,24 @@
           <w:numId w:val="3"/>
         </w:numPr>
         <w:rPr>
-          <w:rStyle w:val="Hervorhebung"/>
+          <w:rStyle w:val="SchwacheHervorhebung"/>
+          <w:rFonts w:asciiTheme="minorHAnsi" w:hAnsiTheme="minorHAnsi" w:cstheme="minorHAnsi"/>
+          <w:i w:val="0"/>
+          <w:iCs w:val="0"/>
+          <w:color w:val="262626" w:themeColor="text1" w:themeTint="D9"/>
           <w:lang w:val="en-US"/>
         </w:rPr>
       </w:pPr>
       <w:r>
         <w:rPr>
-          <w:rStyle w:val="Hervorhebung"/>
+          <w:rStyle w:val="SchwacheHervorhebung"/>
+          <w:rFonts w:asciiTheme="minorHAnsi" w:hAnsiTheme="minorHAnsi" w:cstheme="minorHAnsi"/>
+          <w:i w:val="0"/>
+          <w:iCs w:val="0"/>
+          <w:color w:val="262626" w:themeColor="text1" w:themeTint="D9"/>
           <w:lang w:val="en-US"/>
         </w:rPr>
-        <w:t xml:space="preserve">Open the „Anaconda </w:t>
-      </w:r>
-      <w:proofErr w:type="spellStart"/>
-      <w:r>
-        <w:rPr>
-          <w:rStyle w:val="Hervorhebung"/>
-          <w:lang w:val="en-US"/>
-        </w:rPr>
-        <w:t>Powershell</w:t>
-      </w:r>
-      <w:proofErr w:type="spellEnd"/>
-      <w:r>
-        <w:rPr>
-          <w:rStyle w:val="Hervorhebung"/>
-          <w:lang w:val="en-US"/>
-        </w:rPr>
-        <w:t xml:space="preserve"> </w:t>
-      </w:r>
-      <w:proofErr w:type="gramStart"/>
-      <w:r>
-        <w:rPr>
-          <w:rStyle w:val="Hervorhebung"/>
-          <w:lang w:val="en-US"/>
-        </w:rPr>
-        <w:t>Prompt“</w:t>
-      </w:r>
-      <w:proofErr w:type="gramEnd"/>
-    </w:p>
-    <w:p>
-      <w:pPr>
-        <w:pStyle w:val="Listenabsatz"/>
-        <w:numPr>
-          <w:ilvl w:val="0"/>
-          <w:numId w:val="3"/>
-        </w:numPr>
-        <w:rPr>
-          <w:i/>
-          <w:iCs/>
-          <w:lang w:val="en-US"/>
-        </w:rPr>
-      </w:pPr>
-      <w:r>
-        <w:rPr>
-          <w:i/>
-          <w:iCs/>
-          <w:lang w:val="en-US"/>
-        </w:rPr>
-        <w:t>Activate your environment with the following command:</w:t>
+        <w:t xml:space="preserve">Congratulations!! Now you are all set! Click on the *.ipynb file to open the practice. See you on classes. </w:t>
       </w:r>
     </w:p>
     <w:p>
@@ -1157,160 +1857,91 @@
         <w:pStyle w:val="Listenabsatz"/>
         <w:rPr>
           <w:rStyle w:val="SchwacheHervorhebung"/>
-          <w:rFonts w:ascii="Courier New" w:hAnsi="Courier New" w:cs="Courier New"/>
-          <w:lang w:val="es-ES"/>
-        </w:rPr>
-      </w:pPr>
-      <w:proofErr w:type="spellStart"/>
-      <w:r>
-        <w:rPr>
-          <w:rStyle w:val="SchwacheHervorhebung"/>
-          <w:rFonts w:ascii="Courier New" w:hAnsi="Courier New" w:cs="Courier New"/>
-          <w:lang w:val="es-ES"/>
-        </w:rPr>
-        <w:t>conda</w:t>
-      </w:r>
-      <w:proofErr w:type="spellEnd"/>
-      <w:r>
-        <w:rPr>
-          <w:rStyle w:val="SchwacheHervorhebung"/>
-          <w:rFonts w:ascii="Courier New" w:hAnsi="Courier New" w:cs="Courier New"/>
-          <w:lang w:val="es-ES"/>
-        </w:rPr>
-        <w:t xml:space="preserve"> </w:t>
-      </w:r>
-      <w:proofErr w:type="spellStart"/>
-      <w:r>
-        <w:rPr>
-          <w:rStyle w:val="SchwacheHervorhebung"/>
-          <w:rFonts w:ascii="Courier New" w:hAnsi="Courier New" w:cs="Courier New"/>
-          <w:lang w:val="es-ES"/>
-        </w:rPr>
-        <w:t>env</w:t>
-      </w:r>
-      <w:proofErr w:type="spellEnd"/>
-      <w:r>
-        <w:rPr>
-          <w:rStyle w:val="SchwacheHervorhebung"/>
-          <w:rFonts w:ascii="Courier New" w:hAnsi="Courier New" w:cs="Courier New"/>
-          <w:lang w:val="es-ES"/>
-        </w:rPr>
-        <w:t xml:space="preserve"> </w:t>
-      </w:r>
-      <w:proofErr w:type="spellStart"/>
-      <w:r>
-        <w:rPr>
-          <w:rStyle w:val="SchwacheHervorhebung"/>
-          <w:rFonts w:ascii="Courier New" w:hAnsi="Courier New" w:cs="Courier New"/>
-          <w:lang w:val="es-ES"/>
-        </w:rPr>
-        <w:t>activate</w:t>
-      </w:r>
-      <w:proofErr w:type="spellEnd"/>
-      <w:r>
-        <w:rPr>
-          <w:rStyle w:val="SchwacheHervorhebung"/>
-          <w:rFonts w:ascii="Courier New" w:hAnsi="Courier New" w:cs="Courier New"/>
-          <w:lang w:val="es-ES"/>
-        </w:rPr>
-        <w:t xml:space="preserve"> </w:t>
-      </w:r>
-      <w:proofErr w:type="spellStart"/>
-      <w:r>
-        <w:rPr>
-          <w:rStyle w:val="SchwacheHervorhebung"/>
-          <w:rFonts w:ascii="Courier New" w:hAnsi="Courier New" w:cs="Courier New"/>
-          <w:lang w:val="es-ES"/>
-        </w:rPr>
-        <w:t>rio.yml</w:t>
-      </w:r>
-      <w:proofErr w:type="spellEnd"/>
-    </w:p>
-    <w:p>
-      <w:pPr>
-        <w:pStyle w:val="Listenabsatz"/>
-        <w:rPr>
-          <w:i/>
-          <w:iCs/>
-          <w:lang w:val="es-ES"/>
+          <w:rFonts w:asciiTheme="minorHAnsi" w:hAnsiTheme="minorHAnsi" w:cstheme="minorHAnsi"/>
+          <w:i w:val="0"/>
+          <w:iCs w:val="0"/>
+          <w:color w:val="262626" w:themeColor="text1" w:themeTint="D9"/>
+          <w:lang w:val="en-US"/>
         </w:rPr>
       </w:pPr>
     </w:p>
     <w:p>
       <w:pPr>
-        <w:pStyle w:val="Listenabsatz"/>
-        <w:numPr>
-          <w:ilvl w:val="0"/>
-          <w:numId w:val="3"/>
-        </w:numPr>
-        <w:rPr>
-          <w:i/>
-          <w:iCs/>
+        <w:rPr>
+          <w:rStyle w:val="SchwacheHervorhebung"/>
+          <w:rFonts w:asciiTheme="minorHAnsi" w:hAnsiTheme="minorHAnsi" w:cstheme="minorHAnsi"/>
+          <w:b/>
+          <w:i w:val="0"/>
+          <w:iCs w:val="0"/>
+          <w:color w:val="262626" w:themeColor="text1" w:themeTint="D9"/>
           <w:lang w:val="en-US"/>
         </w:rPr>
       </w:pPr>
       <w:r>
         <w:rPr>
-          <w:i/>
-          <w:iCs/>
+          <w:rStyle w:val="SchwacheHervorhebung"/>
+          <w:rFonts w:asciiTheme="minorHAnsi" w:hAnsiTheme="minorHAnsi" w:cstheme="minorHAnsi"/>
+          <w:b/>
+          <w:i w:val="0"/>
+          <w:iCs w:val="0"/>
+          <w:color w:val="262626" w:themeColor="text1" w:themeTint="D9"/>
           <w:lang w:val="en-US"/>
         </w:rPr>
-        <w:t xml:space="preserve">Start </w:t>
-      </w:r>
-      <w:proofErr w:type="spellStart"/>
-      <w:r>
-        <w:rPr>
-          <w:i/>
-          <w:iCs/>
-          <w:lang w:val="en-US"/>
-        </w:rPr>
-        <w:t>Jupyter</w:t>
-      </w:r>
-      <w:proofErr w:type="spellEnd"/>
-      <w:r>
-        <w:rPr>
-          <w:i/>
-          <w:iCs/>
-          <w:lang w:val="en-US"/>
-        </w:rPr>
-        <w:t xml:space="preserve"> by typing t</w:t>
-      </w:r>
-      <w:r>
-        <w:rPr>
-          <w:i/>
-          <w:iCs/>
-          <w:lang w:val="en-US"/>
-        </w:rPr>
-        <w:t>he command:</w:t>
+        <w:t xml:space="preserve">More information: </w:t>
       </w:r>
     </w:p>
     <w:p>
       <w:pPr>
-        <w:pStyle w:val="Listenabsatz"/>
-        <w:rPr>
-          <w:rStyle w:val="SchwacheHervorhebung"/>
-          <w:rFonts w:ascii="Courier New" w:hAnsi="Courier New" w:cs="Courier New"/>
-          <w:lang w:val="es-ES"/>
+        <w:rPr>
+          <w:color w:val="262626" w:themeColor="text1" w:themeTint="D9"/>
+          <w:lang w:val="en-GB"/>
         </w:rPr>
       </w:pPr>
-      <w:proofErr w:type="spellStart"/>
       <w:r>
         <w:rPr>
-          <w:rStyle w:val="SchwacheHervorhebung"/>
-          <w:rFonts w:ascii="Courier New" w:hAnsi="Courier New" w:cs="Courier New"/>
-          <w:lang w:val="es-ES"/>
-        </w:rPr>
-        <w:t>Jupyter</w:t>
+          <w:color w:val="262626" w:themeColor="text1" w:themeTint="D9"/>
+          <w:lang w:val="en-GB"/>
+        </w:rPr>
+        <w:t xml:space="preserve">How to </w:t>
       </w:r>
-      <w:proofErr w:type="spellEnd"/>
       <w:r>
         <w:rPr>
-          <w:rStyle w:val="SchwacheHervorhebung"/>
-          <w:rFonts w:ascii="Courier New" w:hAnsi="Courier New" w:cs="Courier New"/>
-          <w:lang w:val="es-ES"/>
-        </w:rPr>
-        <w:t xml:space="preserve"> notebook</w:t>
+          <w:color w:val="262626" w:themeColor="text1" w:themeTint="D9"/>
+          <w:lang w:val="en-GB"/>
+        </w:rPr>
+        <w:t>i</w:t>
       </w:r>
+      <w:r>
+        <w:rPr>
+          <w:color w:val="262626" w:themeColor="text1" w:themeTint="D9"/>
+          <w:lang w:val="en-GB"/>
+        </w:rPr>
+        <w:t>nstall</w:t>
+      </w:r>
+      <w:r>
+        <w:rPr>
+          <w:color w:val="262626" w:themeColor="text1" w:themeTint="D9"/>
+          <w:lang w:val="en-GB"/>
+        </w:rPr>
+        <w:t xml:space="preserve"> Miniconda and Jupyter:</w:t>
+      </w:r>
+      <w:r>
+        <w:rPr>
+          <w:color w:val="262626" w:themeColor="text1" w:themeTint="D9"/>
+          <w:lang w:val="en-GB"/>
+        </w:rPr>
+        <w:t xml:space="preserve"> </w:t>
+      </w:r>
+      <w:hyperlink r:id="rId20" w:history="1">
+        <w:r>
+          <w:rPr>
+            <w:rStyle w:val="Hyperlink"/>
+            <w:color w:val="262626" w:themeColor="text1" w:themeTint="D9"/>
+            <w:lang w:val="en-GB"/>
+          </w:rPr>
+          <w:t>https://www.codecademy.com/articles/install-python3</w:t>
+        </w:r>
+      </w:hyperlink>
     </w:p>
     <w:p>
       <w:pPr>
@@ -1319,9 +1950,35 @@
           <w:rFonts w:asciiTheme="minorHAnsi" w:hAnsiTheme="minorHAnsi" w:cstheme="minorHAnsi"/>
           <w:i w:val="0"/>
           <w:iCs w:val="0"/>
+          <w:color w:val="262626" w:themeColor="text1" w:themeTint="D9"/>
           <w:lang w:val="en-US"/>
         </w:rPr>
       </w:pPr>
+      <w:r>
+        <w:rPr>
+          <w:color w:val="262626" w:themeColor="text1" w:themeTint="D9"/>
+          <w:lang w:val="en-GB"/>
+        </w:rPr>
+        <w:t xml:space="preserve">Introduction to </w:t>
+      </w:r>
+      <w:r>
+        <w:rPr>
+          <w:color w:val="262626" w:themeColor="text1" w:themeTint="D9"/>
+          <w:lang w:val="en-GB"/>
+        </w:rPr>
+        <w:t xml:space="preserve">Jupyter: </w:t>
+      </w:r>
+      <w:hyperlink r:id="rId21" w:history="1">
+        <w:r>
+          <w:rPr>
+            <w:rStyle w:val="Hyperlink"/>
+            <w:lang w:val="en-GB"/>
+          </w:rPr>
+          <w:t>https://www.youtube.com/watch?v=HW29067qVWk</w:t>
+        </w:r>
+      </w:hyperlink>
+      <w:bookmarkStart w:id="0" w:name="_GoBack"/>
+      <w:bookmarkEnd w:id="0"/>
     </w:p>
     <w:sectPr>
       <w:pgSz w:w="11906" w:h="16838"/>
@@ -1334,7 +1991,7 @@
 </file>
 
 <file path=word/endnotes.xml><?xml version="1.0" encoding="utf-8"?>
-<w:endnotes xmlns:wpc="http://schemas.microsoft.com/office/word/2010/wordprocessingCanvas" xmlns:cx="http://schemas.microsoft.com/office/drawing/2014/chartex" xmlns:cx1="http://schemas.microsoft.com/office/drawing/2015/9/8/chartex" xmlns:cx2="http://schemas.microsoft.com/office/drawing/2015/10/21/chartex" xmlns:cx3="http://schemas.microsoft.com/office/drawing/2016/5/9/chartex" xmlns:cx4="http://schemas.microsoft.com/office/drawing/2016/5/10/chartex" xmlns:cx5="http://schemas.microsoft.com/office/drawing/2016/5/11/chartex" xmlns:cx6="http://schemas.microsoft.com/office/drawing/2016/5/12/chartex" xmlns:cx7="http://schemas.microsoft.com/office/drawing/2016/5/13/chartex" xmlns:cx8="http://schemas.microsoft.com/office/drawing/2016/5/14/chartex" xmlns:mc="http://schemas.openxmlformats.org/markup-compatibility/2006" xmlns:aink="http://schemas.microsoft.com/office/drawing/2016/ink" xmlns:am3d="http://schemas.microsoft.com/office/drawing/2017/model3d" xmlns:o="urn:schemas-microsoft-com:office:office" xmlns:r="http://schemas.openxmlformats.org/officeDocument/2006/relationships" xmlns:m="http://schemas.openxmlformats.org/officeDocument/2006/math" xmlns:v="urn:schemas-microsoft-com:vml" xmlns:wp14="http://schemas.microsoft.com/office/word/2010/wordprocessingDrawing" xmlns:wp="http://schemas.openxmlformats.org/drawingml/2006/wordprocessingDrawing" xmlns:w10="urn:schemas-microsoft-com:office:word" xmlns:w="http://schemas.openxmlformats.org/wordprocessingml/2006/main" xmlns:w14="http://schemas.microsoft.com/office/word/2010/wordml" xmlns:w15="http://schemas.microsoft.com/office/word/2012/wordml" xmlns:w16cid="http://schemas.microsoft.com/office/word/2016/wordml/cid" xmlns:w16se="http://schemas.microsoft.com/office/word/2015/wordml/symex" xmlns:wpg="http://schemas.microsoft.com/office/word/2010/wordprocessingGroup" xmlns:wpi="http://schemas.microsoft.com/office/word/2010/wordprocessingInk" xmlns:wne="http://schemas.microsoft.com/office/word/2006/wordml" xmlns:wps="http://schemas.microsoft.com/office/word/2010/wordprocessingShape" mc:Ignorable="w14 w15 w16se w16cid wp14">
+<w:endnotes xmlns:wpc="http://schemas.microsoft.com/office/word/2010/wordprocessingCanvas" xmlns:cx="http://schemas.microsoft.com/office/drawing/2014/chartex" xmlns:cx1="http://schemas.microsoft.com/office/drawing/2015/9/8/chartex" xmlns:mc="http://schemas.openxmlformats.org/markup-compatibility/2006" xmlns:o="urn:schemas-microsoft-com:office:office" xmlns:r="http://schemas.openxmlformats.org/officeDocument/2006/relationships" xmlns:m="http://schemas.openxmlformats.org/officeDocument/2006/math" xmlns:v="urn:schemas-microsoft-com:vml" xmlns:wp14="http://schemas.microsoft.com/office/word/2010/wordprocessingDrawing" xmlns:wp="http://schemas.openxmlformats.org/drawingml/2006/wordprocessingDrawing" xmlns:w10="urn:schemas-microsoft-com:office:word" xmlns:w="http://schemas.openxmlformats.org/wordprocessingml/2006/main" xmlns:w14="http://schemas.microsoft.com/office/word/2010/wordml" xmlns:w15="http://schemas.microsoft.com/office/word/2012/wordml" xmlns:w16se="http://schemas.microsoft.com/office/word/2015/wordml/symex" xmlns:wpg="http://schemas.microsoft.com/office/word/2010/wordprocessingGroup" xmlns:wpi="http://schemas.microsoft.com/office/word/2010/wordprocessingInk" xmlns:wne="http://schemas.microsoft.com/office/word/2006/wordml" xmlns:wps="http://schemas.microsoft.com/office/word/2010/wordprocessingShape" mc:Ignorable="w14 w15 w16se wp14">
   <w:endnote w:type="separator" w:id="-1">
     <w:p>
       <w:pPr>
@@ -1359,7 +2016,7 @@
 </file>
 
 <file path=word/footnotes.xml><?xml version="1.0" encoding="utf-8"?>
-<w:footnotes xmlns:wpc="http://schemas.microsoft.com/office/word/2010/wordprocessingCanvas" xmlns:cx="http://schemas.microsoft.com/office/drawing/2014/chartex" xmlns:cx1="http://schemas.microsoft.com/office/drawing/2015/9/8/chartex" xmlns:cx2="http://schemas.microsoft.com/office/drawing/2015/10/21/chartex" xmlns:cx3="http://schemas.microsoft.com/office/drawing/2016/5/9/chartex" xmlns:cx4="http://schemas.microsoft.com/office/drawing/2016/5/10/chartex" xmlns:cx5="http://schemas.microsoft.com/office/drawing/2016/5/11/chartex" xmlns:cx6="http://schemas.microsoft.com/office/drawing/2016/5/12/chartex" xmlns:cx7="http://schemas.microsoft.com/office/drawing/2016/5/13/chartex" xmlns:cx8="http://schemas.microsoft.com/office/drawing/2016/5/14/chartex" xmlns:mc="http://schemas.openxmlformats.org/markup-compatibility/2006" xmlns:aink="http://schemas.microsoft.com/office/drawing/2016/ink" xmlns:am3d="http://schemas.microsoft.com/office/drawing/2017/model3d" xmlns:o="urn:schemas-microsoft-com:office:office" xmlns:r="http://schemas.openxmlformats.org/officeDocument/2006/relationships" xmlns:m="http://schemas.openxmlformats.org/officeDocument/2006/math" xmlns:v="urn:schemas-microsoft-com:vml" xmlns:wp14="http://schemas.microsoft.com/office/word/2010/wordprocessingDrawing" xmlns:wp="http://schemas.openxmlformats.org/drawingml/2006/wordprocessingDrawing" xmlns:w10="urn:schemas-microsoft-com:office:word" xmlns:w="http://schemas.openxmlformats.org/wordprocessingml/2006/main" xmlns:w14="http://schemas.microsoft.com/office/word/2010/wordml" xmlns:w15="http://schemas.microsoft.com/office/word/2012/wordml" xmlns:w16cid="http://schemas.microsoft.com/office/word/2016/wordml/cid" xmlns:w16se="http://schemas.microsoft.com/office/word/2015/wordml/symex" xmlns:wpg="http://schemas.microsoft.com/office/word/2010/wordprocessingGroup" xmlns:wpi="http://schemas.microsoft.com/office/word/2010/wordprocessingInk" xmlns:wne="http://schemas.microsoft.com/office/word/2006/wordml" xmlns:wps="http://schemas.microsoft.com/office/word/2010/wordprocessingShape" mc:Ignorable="w14 w15 w16se w16cid wp14">
+<w:footnotes xmlns:wpc="http://schemas.microsoft.com/office/word/2010/wordprocessingCanvas" xmlns:cx="http://schemas.microsoft.com/office/drawing/2014/chartex" xmlns:cx1="http://schemas.microsoft.com/office/drawing/2015/9/8/chartex" xmlns:mc="http://schemas.openxmlformats.org/markup-compatibility/2006" xmlns:o="urn:schemas-microsoft-com:office:office" xmlns:r="http://schemas.openxmlformats.org/officeDocument/2006/relationships" xmlns:m="http://schemas.openxmlformats.org/officeDocument/2006/math" xmlns:v="urn:schemas-microsoft-com:vml" xmlns:wp14="http://schemas.microsoft.com/office/word/2010/wordprocessingDrawing" xmlns:wp="http://schemas.openxmlformats.org/drawingml/2006/wordprocessingDrawing" xmlns:w10="urn:schemas-microsoft-com:office:word" xmlns:w="http://schemas.openxmlformats.org/wordprocessingml/2006/main" xmlns:w14="http://schemas.microsoft.com/office/word/2010/wordml" xmlns:w15="http://schemas.microsoft.com/office/word/2012/wordml" xmlns:w16se="http://schemas.microsoft.com/office/word/2015/wordml/symex" xmlns:wpg="http://schemas.microsoft.com/office/word/2010/wordprocessingGroup" xmlns:wpi="http://schemas.microsoft.com/office/word/2010/wordprocessingInk" xmlns:wne="http://schemas.microsoft.com/office/word/2006/wordml" xmlns:wps="http://schemas.microsoft.com/office/word/2010/wordprocessingShape" mc:Ignorable="w14 w15 w16se wp14">
   <w:footnote w:type="separator" w:id="-1">
     <w:p>
       <w:pPr>
@@ -1384,8 +2041,97 @@
 </file>
 
 <file path=word/numbering.xml><?xml version="1.0" encoding="utf-8"?>
-<w:numbering xmlns:wpc="http://schemas.microsoft.com/office/word/2010/wordprocessingCanvas" xmlns:cx="http://schemas.microsoft.com/office/drawing/2014/chartex" xmlns:cx1="http://schemas.microsoft.com/office/drawing/2015/9/8/chartex" xmlns:cx2="http://schemas.microsoft.com/office/drawing/2015/10/21/chartex" xmlns:cx3="http://schemas.microsoft.com/office/drawing/2016/5/9/chartex" xmlns:cx4="http://schemas.microsoft.com/office/drawing/2016/5/10/chartex" xmlns:cx5="http://schemas.microsoft.com/office/drawing/2016/5/11/chartex" xmlns:cx6="http://schemas.microsoft.com/office/drawing/2016/5/12/chartex" xmlns:cx7="http://schemas.microsoft.com/office/drawing/2016/5/13/chartex" xmlns:cx8="http://schemas.microsoft.com/office/drawing/2016/5/14/chartex" xmlns:mc="http://schemas.openxmlformats.org/markup-compatibility/2006" xmlns:aink="http://schemas.microsoft.com/office/drawing/2016/ink" xmlns:am3d="http://schemas.microsoft.com/office/drawing/2017/model3d" xmlns:o="urn:schemas-microsoft-com:office:office" xmlns:r="http://schemas.openxmlformats.org/officeDocument/2006/relationships" xmlns:m="http://schemas.openxmlformats.org/officeDocument/2006/math" xmlns:v="urn:schemas-microsoft-com:vml" xmlns:wp14="http://schemas.microsoft.com/office/word/2010/wordprocessingDrawing" xmlns:wp="http://schemas.openxmlformats.org/drawingml/2006/wordprocessingDrawing" xmlns:w10="urn:schemas-microsoft-com:office:word" xmlns:w="http://schemas.openxmlformats.org/wordprocessingml/2006/main" xmlns:w14="http://schemas.microsoft.com/office/word/2010/wordml" xmlns:w15="http://schemas.microsoft.com/office/word/2012/wordml" xmlns:w16cid="http://schemas.microsoft.com/office/word/2016/wordml/cid" xmlns:w16se="http://schemas.microsoft.com/office/word/2015/wordml/symex" xmlns:wpg="http://schemas.microsoft.com/office/word/2010/wordprocessingGroup" xmlns:wpi="http://schemas.microsoft.com/office/word/2010/wordprocessingInk" xmlns:wne="http://schemas.microsoft.com/office/word/2006/wordml" xmlns:wps="http://schemas.microsoft.com/office/word/2010/wordprocessingShape" mc:Ignorable="w14 w15 w16se w16cid wp14">
+<w:numbering xmlns:wpc="http://schemas.microsoft.com/office/word/2010/wordprocessingCanvas" xmlns:cx="http://schemas.microsoft.com/office/drawing/2014/chartex" xmlns:cx1="http://schemas.microsoft.com/office/drawing/2015/9/8/chartex" xmlns:mc="http://schemas.openxmlformats.org/markup-compatibility/2006" xmlns:o="urn:schemas-microsoft-com:office:office" xmlns:r="http://schemas.openxmlformats.org/officeDocument/2006/relationships" xmlns:m="http://schemas.openxmlformats.org/officeDocument/2006/math" xmlns:v="urn:schemas-microsoft-com:vml" xmlns:wp14="http://schemas.microsoft.com/office/word/2010/wordprocessingDrawing" xmlns:wp="http://schemas.openxmlformats.org/drawingml/2006/wordprocessingDrawing" xmlns:w10="urn:schemas-microsoft-com:office:word" xmlns:w="http://schemas.openxmlformats.org/wordprocessingml/2006/main" xmlns:w14="http://schemas.microsoft.com/office/word/2010/wordml" xmlns:w15="http://schemas.microsoft.com/office/word/2012/wordml" xmlns:w16se="http://schemas.microsoft.com/office/word/2015/wordml/symex" xmlns:wpg="http://schemas.microsoft.com/office/word/2010/wordprocessingGroup" xmlns:wpi="http://schemas.microsoft.com/office/word/2010/wordprocessingInk" xmlns:wne="http://schemas.microsoft.com/office/word/2006/wordml" xmlns:wps="http://schemas.microsoft.com/office/word/2010/wordprocessingShape" mc:Ignorable="w14 w15 w16se wp14">
   <w:abstractNum w:abstractNumId="0" w15:restartNumberingAfterBreak="0">
+    <w:nsid w:val="236F0507"/>
+    <w:multiLevelType w:val="hybridMultilevel"/>
+    <w:tmpl w:val="D8E436D8"/>
+    <w:lvl w:ilvl="0" w:tplc="0407000F">
+      <w:start w:val="1"/>
+      <w:numFmt w:val="decimal"/>
+      <w:lvlText w:val="%1."/>
+      <w:lvlJc w:val="left"/>
+      <w:pPr>
+        <w:ind w:left="720" w:hanging="360"/>
+      </w:pPr>
+      <w:rPr>
+        <w:rFonts w:hint="default"/>
+      </w:rPr>
+    </w:lvl>
+    <w:lvl w:ilvl="1" w:tplc="04070019" w:tentative="1">
+      <w:start w:val="1"/>
+      <w:numFmt w:val="lowerLetter"/>
+      <w:lvlText w:val="%2."/>
+      <w:lvlJc w:val="left"/>
+      <w:pPr>
+        <w:ind w:left="1440" w:hanging="360"/>
+      </w:pPr>
+    </w:lvl>
+    <w:lvl w:ilvl="2" w:tplc="0407001B" w:tentative="1">
+      <w:start w:val="1"/>
+      <w:numFmt w:val="lowerRoman"/>
+      <w:lvlText w:val="%3."/>
+      <w:lvlJc w:val="right"/>
+      <w:pPr>
+        <w:ind w:left="2160" w:hanging="180"/>
+      </w:pPr>
+    </w:lvl>
+    <w:lvl w:ilvl="3" w:tplc="0407000F" w:tentative="1">
+      <w:start w:val="1"/>
+      <w:numFmt w:val="decimal"/>
+      <w:lvlText w:val="%4."/>
+      <w:lvlJc w:val="left"/>
+      <w:pPr>
+        <w:ind w:left="2880" w:hanging="360"/>
+      </w:pPr>
+    </w:lvl>
+    <w:lvl w:ilvl="4" w:tplc="04070019" w:tentative="1">
+      <w:start w:val="1"/>
+      <w:numFmt w:val="lowerLetter"/>
+      <w:lvlText w:val="%5."/>
+      <w:lvlJc w:val="left"/>
+      <w:pPr>
+        <w:ind w:left="3600" w:hanging="360"/>
+      </w:pPr>
+    </w:lvl>
+    <w:lvl w:ilvl="5" w:tplc="0407001B" w:tentative="1">
+      <w:start w:val="1"/>
+      <w:numFmt w:val="lowerRoman"/>
+      <w:lvlText w:val="%6."/>
+      <w:lvlJc w:val="right"/>
+      <w:pPr>
+        <w:ind w:left="4320" w:hanging="180"/>
+      </w:pPr>
+    </w:lvl>
+    <w:lvl w:ilvl="6" w:tplc="0407000F" w:tentative="1">
+      <w:start w:val="1"/>
+      <w:numFmt w:val="decimal"/>
+      <w:lvlText w:val="%7."/>
+      <w:lvlJc w:val="left"/>
+      <w:pPr>
+        <w:ind w:left="5040" w:hanging="360"/>
+      </w:pPr>
+    </w:lvl>
+    <w:lvl w:ilvl="7" w:tplc="04070019" w:tentative="1">
+      <w:start w:val="1"/>
+      <w:numFmt w:val="lowerLetter"/>
+      <w:lvlText w:val="%8."/>
+      <w:lvlJc w:val="left"/>
+      <w:pPr>
+        <w:ind w:left="5760" w:hanging="360"/>
+      </w:pPr>
+    </w:lvl>
+    <w:lvl w:ilvl="8" w:tplc="0407001B" w:tentative="1">
+      <w:start w:val="1"/>
+      <w:numFmt w:val="lowerRoman"/>
+      <w:lvlText w:val="%9."/>
+      <w:lvlJc w:val="right"/>
+      <w:pPr>
+        <w:ind w:left="6480" w:hanging="180"/>
+      </w:pPr>
+    </w:lvl>
+  </w:abstractNum>
+  <w:abstractNum w:abstractNumId="1" w15:restartNumberingAfterBreak="0">
     <w:nsid w:val="5A3148EF"/>
     <w:multiLevelType w:val="hybridMultilevel"/>
     <w:tmpl w:val="7DBC2460"/>
@@ -1471,7 +2217,7 @@
       </w:pPr>
     </w:lvl>
   </w:abstractNum>
-  <w:abstractNum w:abstractNumId="1" w15:restartNumberingAfterBreak="0">
+  <w:abstractNum w:abstractNumId="2" w15:restartNumberingAfterBreak="0">
     <w:nsid w:val="5BA34E8A"/>
     <w:multiLevelType w:val="hybridMultilevel"/>
     <w:tmpl w:val="7DBC2460"/>
@@ -1557,7 +2303,7 @@
       </w:pPr>
     </w:lvl>
   </w:abstractNum>
-  <w:abstractNum w:abstractNumId="2" w15:restartNumberingAfterBreak="0">
+  <w:abstractNum w:abstractNumId="3" w15:restartNumberingAfterBreak="0">
     <w:nsid w:val="6CE60A0A"/>
     <w:multiLevelType w:val="hybridMultilevel"/>
     <w:tmpl w:val="A448F47A"/>
@@ -1644,19 +2390,22 @@
     </w:lvl>
   </w:abstractNum>
   <w:num w:numId="1">
+    <w:abstractNumId w:val="3"/>
+  </w:num>
+  <w:num w:numId="2">
+    <w:abstractNumId w:val="1"/>
+  </w:num>
+  <w:num w:numId="3">
     <w:abstractNumId w:val="2"/>
   </w:num>
-  <w:num w:numId="2">
+  <w:num w:numId="4">
     <w:abstractNumId w:val="0"/>
-  </w:num>
-  <w:num w:numId="3">
-    <w:abstractNumId w:val="1"/>
   </w:num>
 </w:numbering>
 </file>
 
 <file path=word/styles.xml><?xml version="1.0" encoding="utf-8"?>
-<w:styles xmlns:mc="http://schemas.openxmlformats.org/markup-compatibility/2006" xmlns:r="http://schemas.openxmlformats.org/officeDocument/2006/relationships" xmlns:w="http://schemas.openxmlformats.org/wordprocessingml/2006/main" xmlns:w14="http://schemas.microsoft.com/office/word/2010/wordml" xmlns:w15="http://schemas.microsoft.com/office/word/2012/wordml" xmlns:w16cid="http://schemas.microsoft.com/office/word/2016/wordml/cid" xmlns:w16se="http://schemas.microsoft.com/office/word/2015/wordml/symex" mc:Ignorable="w14 w15 w16se w16cid">
+<w:styles xmlns:mc="http://schemas.openxmlformats.org/markup-compatibility/2006" xmlns:r="http://schemas.openxmlformats.org/officeDocument/2006/relationships" xmlns:w="http://schemas.openxmlformats.org/wordprocessingml/2006/main" xmlns:w14="http://schemas.microsoft.com/office/word/2010/wordml" xmlns:w15="http://schemas.microsoft.com/office/word/2012/wordml" xmlns:w16se="http://schemas.microsoft.com/office/word/2015/wordml/symex" mc:Ignorable="w14 w15 w16se">
   <w:docDefaults>
     <w:rPrDefault>
       <w:rPr>
@@ -1679,7 +2428,7 @@
       </w:pPr>
     </w:pPrDefault>
   </w:docDefaults>
-  <w:latentStyles w:defLockedState="0" w:defUIPriority="99" w:defSemiHidden="0" w:defUnhideWhenUsed="0" w:defQFormat="0" w:count="376">
+  <w:latentStyles w:defLockedState="0" w:defUIPriority="99" w:defSemiHidden="0" w:defUnhideWhenUsed="0" w:defQFormat="0" w:count="371">
     <w:lsdException w:name="Normal" w:uiPriority="0" w:qFormat="1"/>
     <w:lsdException w:name="heading 1" w:uiPriority="9" w:qFormat="1"/>
     <w:lsdException w:name="heading 2" w:semiHidden="1" w:uiPriority="9" w:unhideWhenUsed="1" w:qFormat="1"/>
@@ -1834,7 +2583,7 @@
     <w:lsdException w:name="Table Web 2" w:semiHidden="1" w:unhideWhenUsed="1"/>
     <w:lsdException w:name="Table Web 3" w:semiHidden="1" w:unhideWhenUsed="1"/>
     <w:lsdException w:name="Balloon Text" w:semiHidden="1" w:unhideWhenUsed="1"/>
-    <w:lsdException w:name="Table Grid" w:semiHidden="1" w:uiPriority="59" w:unhideWhenUsed="1"/>
+    <w:lsdException w:name="Table Grid" w:uiPriority="59"/>
     <w:lsdException w:name="Table Theme" w:semiHidden="1" w:unhideWhenUsed="1"/>
     <w:lsdException w:name="Placeholder Text" w:semiHidden="1"/>
     <w:lsdException w:name="No Spacing" w:uiPriority="1" w:qFormat="1"/>
@@ -2051,11 +2800,6 @@
     <w:lsdException w:name="List Table 5 Dark Accent 6" w:uiPriority="50"/>
     <w:lsdException w:name="List Table 6 Colorful Accent 6" w:uiPriority="51"/>
     <w:lsdException w:name="List Table 7 Colorful Accent 6" w:uiPriority="52"/>
-    <w:lsdException w:name="Mention" w:semiHidden="1" w:unhideWhenUsed="1"/>
-    <w:lsdException w:name="Smart Hyperlink" w:semiHidden="1" w:unhideWhenUsed="1"/>
-    <w:lsdException w:name="Hashtag" w:semiHidden="1" w:unhideWhenUsed="1"/>
-    <w:lsdException w:name="Unresolved Mention" w:semiHidden="1" w:unhideWhenUsed="1"/>
-    <w:lsdException w:name="Smart Link" w:semiHidden="1" w:unhideWhenUsed="1"/>
   </w:latentStyles>
   <w:style w:type="paragraph" w:default="1" w:styleId="Standard">
     <w:name w:val="Normal"/>
@@ -5891,7 +6635,7 @@
       </w:tcPr>
     </w:tblStylePr>
   </w:style>
-  <w:style w:type="table" w:styleId="Gitternetztabelle6farbig">
+  <w:style w:type="table" w:styleId="Gritternetztabelle6farbig">
     <w:name w:val="Grid Table 6 Colorful"/>
     <w:basedOn w:val="NormaleTabelle"/>
     <w:uiPriority w:val="99"/>
@@ -6409,7 +7153,7 @@
       </w:rPr>
     </w:tblStylePr>
   </w:style>
-  <w:style w:type="table" w:styleId="Gitternetztabelle7farbig">
+  <w:style w:type="table" w:styleId="Gritternetztabelle7farbig">
     <w:name w:val="Grid Table 7 Colorful"/>
     <w:basedOn w:val="NormaleTabelle"/>
     <w:uiPriority w:val="99"/>
@@ -13682,6 +14426,18 @@
       <w:sz w:val="24"/>
       <w:szCs w:val="24"/>
       <w:lang w:eastAsia="de-DE"/>
+    </w:rPr>
+  </w:style>
+  <w:style w:type="character" w:styleId="BesuchterLink">
+    <w:name w:val="FollowedHyperlink"/>
+    <w:basedOn w:val="Absatz-Standardschriftart"/>
+    <w:uiPriority w:val="99"/>
+    <w:semiHidden/>
+    <w:unhideWhenUsed/>
+    <w:rsid w:val="00A30960"/>
+    <w:rPr>
+      <w:color w:val="954F72" w:themeColor="followedHyperlink"/>
+      <w:u w:val="single"/>
     </w:rPr>
   </w:style>
 </w:styles>

</xml_diff>